<commit_message>
Add .pdf and add modifications for .docx
</commit_message>
<xml_diff>
--- a/TP1 Ghostbusters.docx
+++ b/TP1 Ghostbusters.docx
@@ -125,17 +125,12 @@
       <w:r>
         <w:t>ISELI Cyril</w:t>
       </w:r>
-      <w:proofErr w:type="gramStart"/>
       <w:r>
         <w:tab/>
         <w:t xml:space="preserve">  </w:t>
       </w:r>
       <w:r>
-        <w:t>RINGOT</w:t>
-      </w:r>
-      <w:proofErr w:type="gramEnd"/>
-      <w:r>
-        <w:t xml:space="preserve"> Gaëtan</w:t>
+        <w:t>RINGOT Gaëtan</w:t>
       </w:r>
       <w:r>
         <w:tab/>
@@ -183,6 +178,14 @@
     </w:p>
     <w:sdt>
       <w:sdtPr>
+        <w:rPr>
+          <w:rFonts w:asciiTheme="minorHAnsi" w:eastAsiaTheme="minorHAnsi" w:hAnsiTheme="minorHAnsi" w:cstheme="minorBidi"/>
+          <w:b w:val="0"/>
+          <w:caps w:val="0"/>
+          <w:color w:val="5F5F5F" w:themeColor="text2" w:themeTint="BF"/>
+          <w:sz w:val="18"/>
+          <w:szCs w:val="24"/>
+        </w:rPr>
         <w:id w:val="-2040646529"/>
         <w:docPartObj>
           <w:docPartGallery w:val="Table of Contents"/>
@@ -191,13 +194,8 @@
       </w:sdtPr>
       <w:sdtEndPr>
         <w:rPr>
-          <w:rFonts w:asciiTheme="minorHAnsi" w:eastAsiaTheme="minorHAnsi" w:hAnsiTheme="minorHAnsi" w:cstheme="minorBidi"/>
           <w:bCs/>
-          <w:caps w:val="0"/>
           <w:noProof/>
-          <w:color w:val="5F5F5F" w:themeColor="text2" w:themeTint="BF"/>
-          <w:sz w:val="18"/>
-          <w:szCs w:val="24"/>
         </w:rPr>
       </w:sdtEndPr>
       <w:sdtContent>
@@ -921,38 +919,44 @@
           <w:docGrid w:linePitch="360"/>
         </w:sectPr>
       </w:pPr>
-      <w:bookmarkStart w:id="0" w:name="_GoBack"/>
+    </w:p>
+    <w:p>
+      <w:pPr>
+        <w:pStyle w:val="Titre2"/>
+      </w:pPr>
+      <w:bookmarkStart w:id="0" w:name="_Toc480744074"/>
+      <w:r>
+        <w:lastRenderedPageBreak/>
+        <w:t>I</w:t>
+      </w:r>
+      <w:r>
+        <w:t xml:space="preserve">nteret d’un </w:t>
+      </w:r>
+      <w:r>
+        <w:t xml:space="preserve">RTOS </w:t>
+      </w:r>
+      <w:r>
+        <w:t>pour le projet</w:t>
+      </w:r>
+      <w:r>
+        <w:t> :</w:t>
+      </w:r>
       <w:bookmarkEnd w:id="0"/>
     </w:p>
     <w:p>
       <w:pPr>
-        <w:pStyle w:val="Titre2"/>
-      </w:pPr>
-      <w:bookmarkStart w:id="1" w:name="_Toc480744074"/>
-      <w:r>
-        <w:lastRenderedPageBreak/>
-        <w:t>I</w:t>
-      </w:r>
-      <w:r>
-        <w:t xml:space="preserve">nteret d’un </w:t>
-      </w:r>
-      <w:r>
-        <w:t xml:space="preserve">RTOS </w:t>
-      </w:r>
-      <w:r>
-        <w:t>pour le projet</w:t>
-      </w:r>
-      <w:r>
-        <w:t> :</w:t>
-      </w:r>
-      <w:bookmarkEnd w:id="1"/>
+        <w:ind w:firstLine="720"/>
+      </w:pPr>
+      <w:r>
+        <w:t>Chaque tâche au sein de notre projet doit pouvoir agir sur ses paramètres de façon continue et sans interruption.</w:t>
+      </w:r>
     </w:p>
     <w:p>
       <w:pPr>
         <w:ind w:firstLine="720"/>
       </w:pPr>
       <w:r>
-        <w:t>Chaque tâche au sein de notre projet doit pouvoir agir sur ses paramètres de façon continue et sans interruption.</w:t>
+        <w:t>De plus, ici nous sommes face au problème principal que le nombre de tâches est bien plus important que le seul processeur disponible. Il faut donc pouvoir faire coexister celles-ci tout en faisant l’impression que chaque tâche correspond à une seule fonction.</w:t>
       </w:r>
     </w:p>
     <w:p>
@@ -960,7 +964,10 @@
         <w:ind w:firstLine="720"/>
       </w:pPr>
       <w:r>
-        <w:t>De plus, ici nous sommes face au problème principal que le nombre de tâches est bien plus important que le seul processeur disponible. Il faut donc pouvoir faire coexister celles-ci tout en faisant l’impression que chaque tâche correspond à une seule fonction.</w:t>
+        <w:t>Cela permet aussi dans notre cas, d’avoir une écriture des traces qui s’effectue</w:t>
+      </w:r>
+      <w:r>
+        <w:t xml:space="preserve"> uniquement quand les autres taches n’ont pas besoin du temps processeur.</w:t>
       </w:r>
     </w:p>
     <w:p>
@@ -968,70 +975,123 @@
         <w:ind w:firstLine="720"/>
       </w:pPr>
       <w:r>
-        <w:t>Cela permet aussi dans notre cas, d’avoir une écriture des traces qui s’effectue</w:t>
-      </w:r>
-      <w:r>
-        <w:t xml:space="preserve"> uniquement quand les autres taches n’ont pas besoin du temps processeur.</w:t>
+        <w:t>Enfin, la gestion du temps est un élément clé au sein d’un RTOS et permet donc de respecter les temps demandés dans l’énoncé.</w:t>
       </w:r>
     </w:p>
     <w:p>
       <w:pPr>
         <w:ind w:firstLine="720"/>
       </w:pPr>
-      <w:r>
-        <w:t>Enfin, la gestion du temps est un élément clé au sein d’un RTOS et permet donc de respecter les temps demandés dans l’énoncé.</w:t>
-      </w:r>
     </w:p>
     <w:p>
       <w:pPr>
-        <w:ind w:firstLine="720"/>
-      </w:pPr>
-    </w:p>
-    <w:p>
-      <w:pPr>
         <w:pStyle w:val="Titre2"/>
       </w:pPr>
-      <w:bookmarkStart w:id="2" w:name="_Toc480744075"/>
+      <w:bookmarkStart w:id="1" w:name="_Toc480744075"/>
       <w:r>
         <w:t>Avancement du projet</w:t>
       </w:r>
       <w:r>
         <w:t> :</w:t>
       </w:r>
-      <w:bookmarkEnd w:id="2"/>
+      <w:bookmarkEnd w:id="1"/>
     </w:p>
     <w:p/>
     <w:p>
       <w:pPr>
         <w:pStyle w:val="Titre3"/>
       </w:pPr>
-      <w:bookmarkStart w:id="3" w:name="_Toc480744076"/>
+      <w:bookmarkStart w:id="2" w:name="_Toc480744076"/>
       <w:r>
         <w:t>Etat général :</w:t>
+      </w:r>
+      <w:bookmarkEnd w:id="2"/>
+    </w:p>
+    <w:p>
+      <w:r>
+        <w:t>Les différentes tâches sont prises en charge par le RTOS de la carte MyLab.</w:t>
+      </w:r>
+      <w:r>
+        <w:t xml:space="preserve"> Les traces sont réalisées grâce à notre fonction personnelle.</w:t>
+      </w:r>
+    </w:p>
+    <w:p>
+      <w:pPr>
+        <w:pStyle w:val="Titre3"/>
+      </w:pPr>
+      <w:bookmarkStart w:id="3" w:name="_Toc480744077"/>
+      <w:r>
+        <w:t>Tâche des fantômes :</w:t>
       </w:r>
       <w:bookmarkEnd w:id="3"/>
     </w:p>
     <w:p>
       <w:r>
-        <w:t>Les différentes tâches sont prises en charge par le RTOS de la carte MyLab.</w:t>
-      </w:r>
-      <w:r>
-        <w:t xml:space="preserve"> Les traces sont réalisées grâce à notre fonction personnelle.</w:t>
+        <w:t>L’animation des fantômes est effectuée au niveau des yeux, cependant celle des pattes elle n’a pas été implantée avec le RTOS.</w:t>
       </w:r>
     </w:p>
     <w:p>
       <w:pPr>
+        <w:ind w:firstLine="720"/>
+      </w:pPr>
+      <w:r>
+        <w:t xml:space="preserve">Les fantômes </w:t>
+      </w:r>
+      <w:r>
+        <w:t>interagissent</w:t>
+      </w:r>
+      <w:r>
+        <w:t xml:space="preserve"> correctement avec les bords, ainsi que les autres présents sur l’espace de jeu. De plus, ceux-ci ont une légère surélévation par rapport au niveau de la raquette comme demandé.</w:t>
+      </w:r>
+    </w:p>
+    <w:p>
+      <w:pPr>
+        <w:ind w:firstLine="720"/>
+      </w:pPr>
+      <w:r>
+        <w:t xml:space="preserve">Pour se faire, ceux-ci vérifie la </w:t>
+      </w:r>
+      <w:r>
+        <w:t>collision</w:t>
+      </w:r>
+      <w:r>
+        <w:t xml:space="preserve"> avec </w:t>
+      </w:r>
+      <w:r>
+        <w:t>autre fantôme et change sa direction le cas échéant. P</w:t>
+      </w:r>
+      <w:r>
+        <w:t xml:space="preserve">uis </w:t>
+      </w:r>
+      <w:r>
+        <w:t>vérifie la non collision avec une bordure. Enfin, l’effacement du fantôme, suivie du déplacement et de l’affichage du fantôme à lieu.</w:t>
+      </w:r>
+      <w:r>
+        <w:t xml:space="preserve"> De plus, de façon périodique, la direction du fantôme est changée de façon aléatoire.</w:t>
+      </w:r>
+    </w:p>
+    <w:p>
+      <w:pPr>
         <w:pStyle w:val="Titre3"/>
       </w:pPr>
-      <w:bookmarkStart w:id="4" w:name="_Toc480744077"/>
-      <w:r>
-        <w:t>Tâche des fantômes :</w:t>
+      <w:bookmarkStart w:id="4" w:name="_Toc480744078"/>
+      <w:r>
+        <w:t>Tâche de la balle :</w:t>
       </w:r>
       <w:bookmarkEnd w:id="4"/>
     </w:p>
     <w:p>
       <w:r>
-        <w:t>L’animation des fantômes est effectuée au niveau des yeux, cependant celle des pattes elle n’a pas été implantée avec le RTOS.</w:t>
+        <w:t>La balle rebondie bien sur la raquette, et en fonction des fantômes. Celle-ci se place à l’endroit prévu quand le joueur perd celle-ci</w:t>
+      </w:r>
+      <w:r>
+        <w:t xml:space="preserve">, et lors de l’atteinte de la fin de la partie (vie = 0) celle-ci ne réapparait pas tant que le joystick n’est pas </w:t>
+      </w:r>
+      <w:r>
+        <w:t>pressé</w:t>
+      </w:r>
+      <w:r>
+        <w:t>.</w:t>
       </w:r>
     </w:p>
     <w:p>
@@ -1039,63 +1099,44 @@
         <w:ind w:firstLine="720"/>
       </w:pPr>
       <w:r>
-        <w:t xml:space="preserve">Les fantômes </w:t>
-      </w:r>
-      <w:r>
-        <w:t>interagissent</w:t>
-      </w:r>
-      <w:r>
-        <w:t xml:space="preserve"> correctement avec les bords, ainsi que les autres présents sur l’espace de jeu. De plus, ceux-ci ont une légère surélévation par rapport au niveau de la raquette comme demandé.</w:t>
+        <w:t xml:space="preserve">Pour se faire, </w:t>
+      </w:r>
+      <w:r>
+        <w:t>dans un premier temps, la balle est effacée de la position où elle se trouvait à l’instant t-1, puis une vérification avec la raquette</w:t>
+      </w:r>
+      <w:r>
+        <w:t>, les fantômes et pour finir les bords</w:t>
+      </w:r>
+      <w:r>
+        <w:t xml:space="preserve">. Enfin, </w:t>
+      </w:r>
+      <w:r>
+        <w:t xml:space="preserve">l’affichage </w:t>
+      </w:r>
+      <w:r>
+        <w:t>à sa position pour l’instant t</w:t>
+      </w:r>
+      <w:r>
+        <w:t xml:space="preserve"> est effectué</w:t>
+      </w:r>
+      <w:r>
+        <w:t>.</w:t>
       </w:r>
     </w:p>
     <w:p>
       <w:pPr>
-        <w:ind w:firstLine="720"/>
-      </w:pPr>
-      <w:r>
-        <w:t xml:space="preserve">Pour se faire, ceux-ci vérifie la </w:t>
-      </w:r>
-      <w:r>
-        <w:t>collision</w:t>
-      </w:r>
-      <w:r>
-        <w:t xml:space="preserve"> avec </w:t>
-      </w:r>
-      <w:r>
-        <w:t>autre fantôme et change sa direction le cas échéant. P</w:t>
-      </w:r>
-      <w:r>
-        <w:t xml:space="preserve">uis </w:t>
-      </w:r>
-      <w:r>
-        <w:t>vérifie la non collision avec une bordure. Enfin, l’effacement du fantôme, suivie du déplacement et de l’affichage du fantôme à lieu.</w:t>
-      </w:r>
-      <w:r>
-        <w:t xml:space="preserve"> De plus, de façon périodique, la direction du fantôme est changée de façon aléatoire.</w:t>
-      </w:r>
-    </w:p>
-    <w:p>
-      <w:pPr>
         <w:pStyle w:val="Titre3"/>
       </w:pPr>
-      <w:bookmarkStart w:id="5" w:name="_Toc480744078"/>
-      <w:r>
-        <w:t>Tâche de la balle :</w:t>
+      <w:bookmarkStart w:id="5" w:name="_Toc480744079"/>
+      <w:r>
+        <w:lastRenderedPageBreak/>
+        <w:t>Tâche de la raquette :</w:t>
       </w:r>
       <w:bookmarkEnd w:id="5"/>
     </w:p>
     <w:p>
       <w:r>
-        <w:t>La balle rebondie bien sur la raquette, et en fonction des fantômes. Celle-ci se place à l’endroit prévu quand le joueur perd celle-ci</w:t>
-      </w:r>
-      <w:r>
-        <w:t xml:space="preserve">, et lors de l’atteinte de la fin de la partie (vie = 0) celle-ci ne réapparait pas tant que le joystick n’est pas </w:t>
-      </w:r>
-      <w:r>
-        <w:t>pressé</w:t>
-      </w:r>
-      <w:r>
-        <w:t>.</w:t>
+        <w:t xml:space="preserve">La raquette se déplace bien grâce au joystick, et se trouve au bon endroit. </w:t>
       </w:r>
     </w:p>
     <w:p>
@@ -1103,25 +1144,10 @@
         <w:ind w:firstLine="720"/>
       </w:pPr>
       <w:r>
-        <w:t xml:space="preserve">Pour se faire, </w:t>
-      </w:r>
-      <w:r>
-        <w:t>dans un premier temps, la balle est effacée de la position où elle se trouvait à l’instant t-1, puis une vérification avec la raquette</w:t>
-      </w:r>
-      <w:r>
-        <w:t>, les fantômes et pour finir les bords</w:t>
-      </w:r>
-      <w:r>
-        <w:t xml:space="preserve">. Enfin, </w:t>
-      </w:r>
-      <w:r>
-        <w:t xml:space="preserve">l’affichage </w:t>
-      </w:r>
-      <w:r>
-        <w:t>à sa position pour l’instant t</w:t>
-      </w:r>
-      <w:r>
-        <w:t xml:space="preserve"> est effectué</w:t>
+        <w:t>Pour optimiser l’affichage seulement un rectangle de la taille du déplacement est tracé à l’opposé du déplacement</w:t>
+      </w:r>
+      <w:r>
+        <w:t>, après vérification du joystick, ainsi que des bords de l’écran</w:t>
       </w:r>
       <w:r>
         <w:t>.</w:t>
@@ -1129,36 +1155,6 @@
     </w:p>
     <w:p>
       <w:pPr>
-        <w:pStyle w:val="Titre3"/>
-      </w:pPr>
-      <w:bookmarkStart w:id="6" w:name="_Toc480744079"/>
-      <w:r>
-        <w:lastRenderedPageBreak/>
-        <w:t>Tâche de la raquette :</w:t>
-      </w:r>
-      <w:bookmarkEnd w:id="6"/>
-    </w:p>
-    <w:p>
-      <w:r>
-        <w:t xml:space="preserve">La raquette se déplace bien grâce au joystick, et se trouve au bon endroit. </w:t>
-      </w:r>
-    </w:p>
-    <w:p>
-      <w:pPr>
-        <w:ind w:firstLine="720"/>
-      </w:pPr>
-      <w:r>
-        <w:t>Pour optimiser l’affichage seulement un rectangle de la taille du déplacement est tracé à l’opposé du déplacement</w:t>
-      </w:r>
-      <w:r>
-        <w:t>, après vérification du joystick, ainsi que des bords de l’écran</w:t>
-      </w:r>
-      <w:r>
-        <w:t>.</w:t>
-      </w:r>
-    </w:p>
-    <w:p>
-      <w:pPr>
         <w:ind w:firstLine="720"/>
       </w:pPr>
       <w:r>
@@ -1166,14 +1162,15 @@
       </w:r>
     </w:p>
     <w:p/>
+    <w:bookmarkStart w:id="6" w:name="_Toc480744080"/>
     <w:p>
       <w:pPr>
         <w:pStyle w:val="Titre2"/>
       </w:pPr>
-      <w:bookmarkStart w:id="7" w:name="_Toc480744080"/>
       <w:r>
         <w:rPr>
           <w:noProof/>
+          <w:lang w:eastAsia="fr-FR"/>
         </w:rPr>
         <mc:AlternateContent>
           <mc:Choice Requires="wps">
@@ -1311,7 +1308,7 @@
       <w:r>
         <w:t>Extrait des traces :</w:t>
       </w:r>
-      <w:bookmarkEnd w:id="7"/>
+      <w:bookmarkEnd w:id="6"/>
     </w:p>
     <w:p>
       <w:r>
@@ -1401,19 +1398,11 @@
           <w:numId w:val="25"/>
         </w:numPr>
       </w:pPr>
-      <w:proofErr w:type="spellStart"/>
       <w:r>
         <w:rPr>
           <w:u w:val="single"/>
         </w:rPr>
-        <w:t>Sig</w:t>
-      </w:r>
-      <w:proofErr w:type="spellEnd"/>
-      <w:r>
-        <w:rPr>
-          <w:u w:val="single"/>
-        </w:rPr>
-        <w:t xml:space="preserve"> 0</w:t>
+        <w:t>Sig 0</w:t>
       </w:r>
       <w:r>
         <w:rPr>
@@ -1445,19 +1434,11 @@
           <w:numId w:val="25"/>
         </w:numPr>
       </w:pPr>
-      <w:proofErr w:type="spellStart"/>
       <w:r>
         <w:rPr>
           <w:u w:val="single"/>
         </w:rPr>
-        <w:t>Sig</w:t>
-      </w:r>
-      <w:proofErr w:type="spellEnd"/>
-      <w:r>
-        <w:rPr>
-          <w:u w:val="single"/>
-        </w:rPr>
-        <w:t xml:space="preserve"> 1 </w:t>
+        <w:t>Sig 1 </w:t>
       </w:r>
       <w:r>
         <w:t>:</w:t>
@@ -1483,6 +1464,7 @@
       <w:r>
         <w:rPr>
           <w:noProof/>
+          <w:lang w:eastAsia="fr-FR"/>
         </w:rPr>
         <mc:AlternateContent>
           <mc:Choice Requires="wps">
@@ -1681,36 +1663,17 @@
           </wp:anchor>
         </w:drawing>
       </w:r>
-      <w:proofErr w:type="spellStart"/>
       <w:r>
         <w:rPr>
           <w:u w:val="single"/>
         </w:rPr>
-        <w:t>Sig</w:t>
-      </w:r>
-      <w:proofErr w:type="spellEnd"/>
-      <w:r>
-        <w:rPr>
-          <w:u w:val="single"/>
-        </w:rPr>
-        <w:t xml:space="preserve"> 2 à 6</w:t>
-      </w:r>
-      <w:proofErr w:type="gramStart"/>
-      <w:r>
-        <w:rPr>
-          <w:u w:val="single"/>
-        </w:rPr>
-        <w:t> </w:t>
+        <w:t>Sig 2 à 6 </w:t>
       </w:r>
       <w:r>
         <w:t>:</w:t>
       </w:r>
       <w:r>
-        <w:t>Les</w:t>
-      </w:r>
-      <w:proofErr w:type="gramEnd"/>
-      <w:r>
-        <w:t xml:space="preserve"> fantômes (déplacement variabl</w:t>
+        <w:t>Les fantômes (déplacement variabl</w:t>
       </w:r>
       <w:r>
         <w:t>e)</w:t>
@@ -1736,7 +1699,7 @@
       <w:pPr>
         <w:pStyle w:val="Titre2"/>
       </w:pPr>
-      <w:bookmarkStart w:id="8" w:name="_Toc480744081"/>
+      <w:bookmarkStart w:id="7" w:name="_Toc480744081"/>
       <w:r>
         <w:lastRenderedPageBreak/>
         <w:t xml:space="preserve">Bonus : nombre </w:t>
@@ -1747,6 +1710,488 @@
       <w:r>
         <w:t xml:space="preserve"> max de fantomes :</w:t>
       </w:r>
+      <w:bookmarkEnd w:id="7"/>
+    </w:p>
+    <w:p>
+      <w:pPr>
+        <w:rPr>
+          <w:rFonts w:asciiTheme="majorHAnsi" w:eastAsiaTheme="minorEastAsia" w:hAnsiTheme="majorHAnsi" w:cstheme="majorBidi"/>
+        </w:rPr>
+      </w:pPr>
+      <w:r>
+        <w:rPr>
+          <w:rFonts w:asciiTheme="majorHAnsi" w:eastAsiaTheme="minorEastAsia" w:hAnsiTheme="majorHAnsi" w:cstheme="majorBidi"/>
+          <w:noProof/>
+          <w:lang w:eastAsia="fr-FR"/>
+        </w:rPr>
+        <w:drawing>
+          <wp:anchor distT="0" distB="0" distL="114300" distR="114300" simplePos="0" relativeHeight="251671552" behindDoc="0" locked="0" layoutInCell="1" allowOverlap="1" wp14:anchorId="703FC6A2" wp14:editId="31C36A2C">
+            <wp:simplePos x="0" y="0"/>
+            <wp:positionH relativeFrom="column">
+              <wp:posOffset>4394200</wp:posOffset>
+            </wp:positionH>
+            <wp:positionV relativeFrom="paragraph">
+              <wp:posOffset>3839845</wp:posOffset>
+            </wp:positionV>
+            <wp:extent cx="1428750" cy="1136015"/>
+            <wp:effectExtent l="0" t="0" r="0" b="6985"/>
+            <wp:wrapSquare wrapText="bothSides"/>
+            <wp:docPr id="10" name="Image 10" descr="../../../../Desktop/Capture%20d’écran%202017-04-23%20à%2022.12."/>
+            <wp:cNvGraphicFramePr>
+              <a:graphicFrameLocks xmlns:a="http://schemas.openxmlformats.org/drawingml/2006/main" noChangeAspect="1"/>
+            </wp:cNvGraphicFramePr>
+            <a:graphic xmlns:a="http://schemas.openxmlformats.org/drawingml/2006/main">
+              <a:graphicData uri="http://schemas.openxmlformats.org/drawingml/2006/picture">
+                <pic:pic xmlns:pic="http://schemas.openxmlformats.org/drawingml/2006/picture">
+                  <pic:nvPicPr>
+                    <pic:cNvPr id="0" name="Picture 3" descr="../../../../Desktop/Capture%20d’écran%202017-04-23%20à%2022.12."/>
+                    <pic:cNvPicPr>
+                      <a:picLocks noChangeAspect="1" noChangeArrowheads="1"/>
+                    </pic:cNvPicPr>
+                  </pic:nvPicPr>
+                  <pic:blipFill>
+                    <a:blip r:embed="rId11" cstate="print">
+                      <a:extLst>
+                        <a:ext uri="{28A0092B-C50C-407E-A947-70E740481C1C}">
+                          <a14:useLocalDpi xmlns:a14="http://schemas.microsoft.com/office/drawing/2010/main" val="0"/>
+                        </a:ext>
+                      </a:extLst>
+                    </a:blip>
+                    <a:srcRect/>
+                    <a:stretch>
+                      <a:fillRect/>
+                    </a:stretch>
+                  </pic:blipFill>
+                  <pic:spPr bwMode="auto">
+                    <a:xfrm>
+                      <a:off x="0" y="0"/>
+                      <a:ext cx="1428750" cy="1136015"/>
+                    </a:xfrm>
+                    <a:prstGeom prst="rect">
+                      <a:avLst/>
+                    </a:prstGeom>
+                    <a:noFill/>
+                    <a:ln>
+                      <a:noFill/>
+                    </a:ln>
+                  </pic:spPr>
+                </pic:pic>
+              </a:graphicData>
+            </a:graphic>
+            <wp14:sizeRelH relativeFrom="page">
+              <wp14:pctWidth>0</wp14:pctWidth>
+            </wp14:sizeRelH>
+            <wp14:sizeRelV relativeFrom="page">
+              <wp14:pctHeight>0</wp14:pctHeight>
+            </wp14:sizeRelV>
+          </wp:anchor>
+        </w:drawing>
+      </w:r>
+      <w:r>
+        <w:rPr>
+          <w:noProof/>
+        </w:rPr>
+        <mc:AlternateContent>
+          <mc:Choice Requires="wps">
+            <w:drawing>
+              <wp:anchor distT="0" distB="0" distL="114300" distR="114300" simplePos="0" relativeHeight="251670528" behindDoc="0" locked="0" layoutInCell="1" allowOverlap="1" wp14:anchorId="25311278" wp14:editId="0B0C0628">
+                <wp:simplePos x="0" y="0"/>
+                <wp:positionH relativeFrom="column">
+                  <wp:posOffset>-739775</wp:posOffset>
+                </wp:positionH>
+                <wp:positionV relativeFrom="paragraph">
+                  <wp:posOffset>3555365</wp:posOffset>
+                </wp:positionV>
+                <wp:extent cx="7007225" cy="296545"/>
+                <wp:effectExtent l="0" t="0" r="0" b="0"/>
+                <wp:wrapSquare wrapText="bothSides"/>
+                <wp:docPr id="9" name="Zone de texte 9"/>
+                <wp:cNvGraphicFramePr/>
+                <a:graphic xmlns:a="http://schemas.openxmlformats.org/drawingml/2006/main">
+                  <a:graphicData uri="http://schemas.microsoft.com/office/word/2010/wordprocessingShape">
+                    <wps:wsp>
+                      <wps:cNvSpPr txBox="1"/>
+                      <wps:spPr>
+                        <a:xfrm>
+                          <a:off x="0" y="0"/>
+                          <a:ext cx="7007225" cy="296545"/>
+                        </a:xfrm>
+                        <a:prstGeom prst="rect">
+                          <a:avLst/>
+                        </a:prstGeom>
+                        <a:solidFill>
+                          <a:prstClr val="white"/>
+                        </a:solidFill>
+                        <a:ln>
+                          <a:noFill/>
+                        </a:ln>
+                        <a:effectLst/>
+                      </wps:spPr>
+                      <wps:txbx>
+                        <w:txbxContent>
+                          <w:p>
+                            <w:pPr>
+                              <w:pStyle w:val="Lgende"/>
+                              <w:jc w:val="center"/>
+                              <w:rPr>
+                                <w:rFonts w:asciiTheme="majorHAnsi" w:hAnsiTheme="majorHAnsi" w:cstheme="majorBidi"/>
+                                <w:noProof/>
+                                <w:sz w:val="18"/>
+                              </w:rPr>
+                            </w:pPr>
+                            <w:r>
+                              <w:t xml:space="preserve">Traces </w:t>
+                            </w:r>
+                            <w:fldSimple w:instr=" SEQ Traces \* ARABIC ">
+                              <w:r>
+                                <w:rPr>
+                                  <w:noProof/>
+                                </w:rPr>
+                                <w:t>3</w:t>
+                              </w:r>
+                            </w:fldSimple>
+                            <w:r>
+                              <w:t xml:space="preserve"> : Présence de 21 fantômes</w:t>
+                            </w:r>
+                          </w:p>
+                        </w:txbxContent>
+                      </wps:txbx>
+                      <wps:bodyPr rot="0" spcFirstLastPara="0" vertOverflow="overflow" horzOverflow="overflow" vert="horz" wrap="square" lIns="0" tIns="0" rIns="0" bIns="0" numCol="1" spcCol="0" rtlCol="0" fromWordArt="0" anchor="t" anchorCtr="0" forceAA="0" compatLnSpc="1">
+                        <a:prstTxWarp prst="textNoShape">
+                          <a:avLst/>
+                        </a:prstTxWarp>
+                        <a:spAutoFit/>
+                      </wps:bodyPr>
+                    </wps:wsp>
+                  </a:graphicData>
+                </a:graphic>
+              </wp:anchor>
+            </w:drawing>
+          </mc:Choice>
+          <mc:Fallback>
+            <w:pict>
+              <v:shapetype w14:anchorId="25311278" id="_x0000_t202" coordsize="21600,21600" o:spt="202" path="m0,0l0,21600,21600,21600,21600,0xe">
+                <v:stroke joinstyle="miter"/>
+                <v:path gradientshapeok="t" o:connecttype="rect"/>
+              </v:shapetype>
+              <v:shape id="Zone de texte 9" o:spid="_x0000_s1028" type="#_x0000_t202" style="position:absolute;margin-left:-58.25pt;margin-top:279.95pt;width:551.75pt;height:23.35pt;z-index:251670528;visibility:visible;mso-wrap-style:square;mso-wrap-distance-left:9pt;mso-wrap-distance-top:0;mso-wrap-distance-right:9pt;mso-wrap-distance-bottom:0;mso-position-horizontal:absolute;mso-position-horizontal-relative:text;mso-position-vertical:absolute;mso-position-vertical-relative:text;v-text-anchor:top" o:gfxdata="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" stroked="f">
+                <v:textbox style="mso-fit-shape-to-text:t" inset="0,0,0,0">
+                  <w:txbxContent>
+                    <w:p>
+                      <w:pPr>
+                        <w:pStyle w:val="Lgende"/>
+                        <w:jc w:val="center"/>
+                        <w:rPr>
+                          <w:rFonts w:asciiTheme="majorHAnsi" w:hAnsiTheme="majorHAnsi" w:cstheme="majorBidi"/>
+                          <w:noProof/>
+                          <w:sz w:val="18"/>
+                        </w:rPr>
+                      </w:pPr>
+                      <w:r>
+                        <w:t xml:space="preserve">Traces </w:t>
+                      </w:r>
+                      <w:fldSimple w:instr=" SEQ Traces \* ARABIC ">
+                        <w:r>
+                          <w:rPr>
+                            <w:noProof/>
+                          </w:rPr>
+                          <w:t>3</w:t>
+                        </w:r>
+                      </w:fldSimple>
+                      <w:r>
+                        <w:t xml:space="preserve"> : Présence de 21 fantômes</w:t>
+                      </w:r>
+                    </w:p>
+                  </w:txbxContent>
+                </v:textbox>
+                <w10:wrap type="square"/>
+              </v:shape>
+            </w:pict>
+          </mc:Fallback>
+        </mc:AlternateContent>
+      </w:r>
+      <w:r>
+        <w:rPr>
+          <w:rFonts w:asciiTheme="majorHAnsi" w:eastAsiaTheme="minorEastAsia" w:hAnsiTheme="majorHAnsi" w:cstheme="majorBidi"/>
+          <w:noProof/>
+          <w:lang w:eastAsia="fr-FR"/>
+        </w:rPr>
+        <w:drawing>
+          <wp:anchor distT="0" distB="0" distL="114300" distR="114300" simplePos="0" relativeHeight="251665408" behindDoc="0" locked="0" layoutInCell="1" allowOverlap="1" wp14:anchorId="1E4AE7FB" wp14:editId="6C94D90F">
+            <wp:simplePos x="0" y="0"/>
+            <wp:positionH relativeFrom="column">
+              <wp:posOffset>-739775</wp:posOffset>
+            </wp:positionH>
+            <wp:positionV relativeFrom="page">
+              <wp:posOffset>1712595</wp:posOffset>
+            </wp:positionV>
+            <wp:extent cx="7007225" cy="3093720"/>
+            <wp:effectExtent l="0" t="0" r="3175" b="5080"/>
+            <wp:wrapSquare wrapText="bothSides"/>
+            <wp:docPr id="3" name="Image 3" descr="../../../../Downloads/image%20(1).png"/>
+            <wp:cNvGraphicFramePr>
+              <a:graphicFrameLocks xmlns:a="http://schemas.openxmlformats.org/drawingml/2006/main" noChangeAspect="1"/>
+            </wp:cNvGraphicFramePr>
+            <a:graphic xmlns:a="http://schemas.openxmlformats.org/drawingml/2006/main">
+              <a:graphicData uri="http://schemas.openxmlformats.org/drawingml/2006/picture">
+                <pic:pic xmlns:pic="http://schemas.openxmlformats.org/drawingml/2006/picture">
+                  <pic:nvPicPr>
+                    <pic:cNvPr id="0" name="Picture 1" descr="../../../../Downloads/image%20(1).png"/>
+                    <pic:cNvPicPr>
+                      <a:picLocks noChangeAspect="1" noChangeArrowheads="1"/>
+                    </pic:cNvPicPr>
+                  </pic:nvPicPr>
+                  <pic:blipFill rotWithShape="1">
+                    <a:blip r:embed="rId12">
+                      <a:extLst>
+                        <a:ext uri="{28A0092B-C50C-407E-A947-70E740481C1C}">
+                          <a14:useLocalDpi xmlns:a14="http://schemas.microsoft.com/office/drawing/2010/main" val="0"/>
+                        </a:ext>
+                      </a:extLst>
+                    </a:blip>
+                    <a:srcRect b="20430"/>
+                    <a:stretch/>
+                  </pic:blipFill>
+                  <pic:spPr bwMode="auto">
+                    <a:xfrm>
+                      <a:off x="0" y="0"/>
+                      <a:ext cx="7007225" cy="3093720"/>
+                    </a:xfrm>
+                    <a:prstGeom prst="rect">
+                      <a:avLst/>
+                    </a:prstGeom>
+                    <a:noFill/>
+                    <a:ln>
+                      <a:noFill/>
+                    </a:ln>
+                    <a:extLst>
+                      <a:ext uri="{53640926-AAD7-44D8-BBD7-CCE9431645EC}">
+                        <a14:shadowObscured xmlns:a14="http://schemas.microsoft.com/office/drawing/2010/main"/>
+                      </a:ext>
+                    </a:extLst>
+                  </pic:spPr>
+                </pic:pic>
+              </a:graphicData>
+            </a:graphic>
+            <wp14:sizeRelH relativeFrom="page">
+              <wp14:pctWidth>0</wp14:pctWidth>
+            </wp14:sizeRelH>
+            <wp14:sizeRelV relativeFrom="page">
+              <wp14:pctHeight>0</wp14:pctHeight>
+            </wp14:sizeRelV>
+          </wp:anchor>
+        </w:drawing>
+      </w:r>
+      <w:r>
+        <w:rPr>
+          <w:rFonts w:asciiTheme="majorHAnsi" w:eastAsiaTheme="minorEastAsia" w:hAnsiTheme="majorHAnsi" w:cstheme="majorBidi"/>
+        </w:rPr>
+        <w:t>Le nombre expérimental de fantômes maxima</w:t>
+      </w:r>
+      <w:r>
+        <w:rPr>
+          <w:rFonts w:asciiTheme="majorHAnsi" w:eastAsiaTheme="minorEastAsia" w:hAnsiTheme="majorHAnsi" w:cstheme="majorBidi"/>
+        </w:rPr>
+        <w:t xml:space="preserve">l affichable à l’écran est de 19, en effet dès </w:t>
+      </w:r>
+      <w:r>
+        <w:rPr>
+          <w:rFonts w:asciiTheme="majorHAnsi" w:eastAsiaTheme="minorEastAsia" w:hAnsiTheme="majorHAnsi" w:cstheme="majorBidi"/>
+        </w:rPr>
+        <w:t>2</w:t>
+      </w:r>
+      <w:r>
+        <w:rPr>
+          <w:rFonts w:asciiTheme="majorHAnsi" w:eastAsiaTheme="minorEastAsia" w:hAnsiTheme="majorHAnsi" w:cstheme="majorBidi"/>
+        </w:rPr>
+        <w:t>0</w:t>
+      </w:r>
+      <w:r>
+        <w:rPr>
+          <w:rFonts w:asciiTheme="majorHAnsi" w:eastAsiaTheme="minorEastAsia" w:hAnsiTheme="majorHAnsi" w:cstheme="majorBidi"/>
+        </w:rPr>
+        <w:t xml:space="preserve"> fantômes, </w:t>
+      </w:r>
+      <w:r>
+        <w:rPr>
+          <w:rFonts w:asciiTheme="majorHAnsi" w:eastAsiaTheme="minorEastAsia" w:hAnsiTheme="majorHAnsi" w:cstheme="majorBidi"/>
+        </w:rPr>
+        <w:t>la fonction de write_trace commence à donner des résultats incohérents</w:t>
+      </w:r>
+      <w:r>
+        <w:rPr>
+          <w:rFonts w:asciiTheme="majorHAnsi" w:eastAsiaTheme="minorEastAsia" w:hAnsiTheme="majorHAnsi" w:cstheme="majorBidi"/>
+        </w:rPr>
+        <w:t>.</w:t>
+      </w:r>
+    </w:p>
+    <w:p>
+      <w:pPr>
+        <w:rPr>
+          <w:rFonts w:asciiTheme="majorHAnsi" w:eastAsiaTheme="minorEastAsia" w:hAnsiTheme="majorHAnsi" w:cstheme="majorBidi"/>
+        </w:rPr>
+      </w:pPr>
+    </w:p>
+    <w:p>
+      <w:pPr>
+        <w:rPr>
+          <w:rFonts w:asciiTheme="majorHAnsi" w:eastAsiaTheme="minorEastAsia" w:hAnsiTheme="majorHAnsi" w:cstheme="majorBidi"/>
+        </w:rPr>
+      </w:pPr>
+      <w:r>
+        <w:rPr>
+          <w:noProof/>
+        </w:rPr>
+        <mc:AlternateContent>
+          <mc:Choice Requires="wps">
+            <w:drawing>
+              <wp:anchor distT="0" distB="0" distL="114300" distR="114300" simplePos="0" relativeHeight="251673600" behindDoc="0" locked="0" layoutInCell="1" allowOverlap="1" wp14:anchorId="1FD5887A" wp14:editId="40D58CA5">
+                <wp:simplePos x="0" y="0"/>
+                <wp:positionH relativeFrom="column">
+                  <wp:posOffset>4289425</wp:posOffset>
+                </wp:positionH>
+                <wp:positionV relativeFrom="paragraph">
+                  <wp:posOffset>563245</wp:posOffset>
+                </wp:positionV>
+                <wp:extent cx="1821815" cy="466725"/>
+                <wp:effectExtent l="0" t="0" r="6985" b="0"/>
+                <wp:wrapSquare wrapText="bothSides"/>
+                <wp:docPr id="11" name="Zone de texte 11"/>
+                <wp:cNvGraphicFramePr/>
+                <a:graphic xmlns:a="http://schemas.openxmlformats.org/drawingml/2006/main">
+                  <a:graphicData uri="http://schemas.microsoft.com/office/word/2010/wordprocessingShape">
+                    <wps:wsp>
+                      <wps:cNvSpPr txBox="1"/>
+                      <wps:spPr>
+                        <a:xfrm>
+                          <a:off x="0" y="0"/>
+                          <a:ext cx="1821815" cy="466725"/>
+                        </a:xfrm>
+                        <a:prstGeom prst="rect">
+                          <a:avLst/>
+                        </a:prstGeom>
+                        <a:solidFill>
+                          <a:prstClr val="white"/>
+                        </a:solidFill>
+                        <a:ln>
+                          <a:noFill/>
+                        </a:ln>
+                        <a:effectLst/>
+                      </wps:spPr>
+                      <wps:txbx>
+                        <w:txbxContent>
+                          <w:p>
+                            <w:pPr>
+                              <w:pStyle w:val="Lgende"/>
+                              <w:jc w:val="center"/>
+                              <w:rPr>
+                                <w:rFonts w:asciiTheme="majorHAnsi" w:hAnsiTheme="majorHAnsi" w:cstheme="majorBidi"/>
+                                <w:noProof/>
+                                <w:sz w:val="18"/>
+                              </w:rPr>
+                            </w:pPr>
+                            <w:r>
+                              <w:t xml:space="preserve">Traces </w:t>
+                            </w:r>
+                            <w:fldSimple w:instr=" SEQ Traces \* ARABIC ">
+                              <w:r>
+                                <w:rPr>
+                                  <w:noProof/>
+                                </w:rPr>
+                                <w:t>3</w:t>
+                              </w:r>
+                            </w:fldSimple>
+                            <w:r>
+                              <w:t xml:space="preserve"> : erreur fonction perso write_traces</w:t>
+                            </w:r>
+                          </w:p>
+                        </w:txbxContent>
+                      </wps:txbx>
+                      <wps:bodyPr rot="0" spcFirstLastPara="0" vertOverflow="overflow" horzOverflow="overflow" vert="horz" wrap="square" lIns="0" tIns="0" rIns="0" bIns="0" numCol="1" spcCol="0" rtlCol="0" fromWordArt="0" anchor="t" anchorCtr="0" forceAA="0" compatLnSpc="1">
+                        <a:prstTxWarp prst="textNoShape">
+                          <a:avLst/>
+                        </a:prstTxWarp>
+                        <a:spAutoFit/>
+                      </wps:bodyPr>
+                    </wps:wsp>
+                  </a:graphicData>
+                </a:graphic>
+                <wp14:sizeRelH relativeFrom="margin">
+                  <wp14:pctWidth>0</wp14:pctWidth>
+                </wp14:sizeRelH>
+              </wp:anchor>
+            </w:drawing>
+          </mc:Choice>
+          <mc:Fallback>
+            <w:pict>
+              <v:shape w14:anchorId="1FD5887A" id="Zone de texte 11" o:spid="_x0000_s1029" type="#_x0000_t202" style="position:absolute;margin-left:337.75pt;margin-top:44.35pt;width:143.45pt;height:36.75pt;z-index:251673600;visibility:visible;mso-wrap-style:square;mso-width-percent:0;mso-wrap-distance-left:9pt;mso-wrap-distance-top:0;mso-wrap-distance-right:9pt;mso-wrap-distance-bottom:0;mso-position-horizontal:absolute;mso-position-horizontal-relative:text;mso-position-vertical:absolute;mso-position-vertical-relative:text;mso-width-percent:0;mso-width-relative:margin;v-text-anchor:top" o:gfxdata="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" stroked="f">
+                <v:textbox style="mso-fit-shape-to-text:t" inset="0,0,0,0">
+                  <w:txbxContent>
+                    <w:p>
+                      <w:pPr>
+                        <w:pStyle w:val="Lgende"/>
+                        <w:jc w:val="center"/>
+                        <w:rPr>
+                          <w:rFonts w:asciiTheme="majorHAnsi" w:hAnsiTheme="majorHAnsi" w:cstheme="majorBidi"/>
+                          <w:noProof/>
+                          <w:sz w:val="18"/>
+                        </w:rPr>
+                      </w:pPr>
+                      <w:r>
+                        <w:t xml:space="preserve">Traces </w:t>
+                      </w:r>
+                      <w:fldSimple w:instr=" SEQ Traces \* ARABIC ">
+                        <w:r>
+                          <w:rPr>
+                            <w:noProof/>
+                          </w:rPr>
+                          <w:t>3</w:t>
+                        </w:r>
+                      </w:fldSimple>
+                      <w:r>
+                        <w:t xml:space="preserve"> : erreur fonction perso write_traces</w:t>
+                      </w:r>
+                    </w:p>
+                  </w:txbxContent>
+                </v:textbox>
+                <w10:wrap type="square"/>
+              </v:shape>
+            </w:pict>
+          </mc:Fallback>
+        </mc:AlternateContent>
+      </w:r>
+      <w:r>
+        <w:rPr>
+          <w:rFonts w:asciiTheme="majorHAnsi" w:eastAsiaTheme="minorEastAsia" w:hAnsiTheme="majorHAnsi" w:cstheme="majorBidi"/>
+        </w:rPr>
+        <w:t>Les traces ont été effectué grâce aux traces fournies, en effet avec nos traces perso, le tampon n’est pas assez grand et des traces comme celles-</w:t>
+      </w:r>
+      <w:r>
+        <w:rPr>
+          <w:rFonts w:asciiTheme="majorHAnsi" w:eastAsiaTheme="minorEastAsia" w:hAnsiTheme="majorHAnsi" w:cstheme="majorBidi"/>
+        </w:rPr>
+        <w:t>ci-contre</w:t>
+      </w:r>
+      <w:r>
+        <w:rPr>
+          <w:rFonts w:asciiTheme="majorHAnsi" w:eastAsiaTheme="minorEastAsia" w:hAnsiTheme="majorHAnsi" w:cstheme="majorBidi"/>
+        </w:rPr>
+        <w:t xml:space="preserve"> </w:t>
+      </w:r>
+      <w:r>
+        <w:rPr>
+          <w:rFonts w:asciiTheme="majorHAnsi" w:eastAsiaTheme="minorEastAsia" w:hAnsiTheme="majorHAnsi" w:cstheme="majorBidi"/>
+        </w:rPr>
+        <w:t>apparaissent (Dès 6 fantômes).</w:t>
+      </w:r>
+    </w:p>
+    <w:p>
+      <w:pPr>
+        <w:rPr>
+          <w:rFonts w:asciiTheme="majorHAnsi" w:eastAsiaTheme="minorEastAsia" w:hAnsiTheme="majorHAnsi" w:cstheme="majorBidi"/>
+        </w:rPr>
+      </w:pPr>
+      <w:bookmarkStart w:id="8" w:name="_GoBack"/>
       <w:bookmarkEnd w:id="8"/>
     </w:p>
     <w:p>
@@ -1765,13 +2210,798 @@
       <w:r>
         <w:rPr>
           <w:rFonts w:asciiTheme="majorHAnsi" w:eastAsiaTheme="minorEastAsia" w:hAnsiTheme="majorHAnsi" w:cstheme="majorBidi"/>
+          <w:u w:val="single"/>
         </w:rPr>
-        <w:t>Le nombre expérimental de fantômes maximal affichable à l’écran est de 11, en effet dès 12 fantômes, les temps ne sont pas assurés (comme le montre les traces précédentes).</w:t>
+        <w:t>D’un point de vue théorique on a cependant </w:t>
+      </w:r>
+      <w:r>
+        <w:rPr>
+          <w:rFonts w:asciiTheme="majorHAnsi" w:eastAsiaTheme="minorEastAsia" w:hAnsiTheme="majorHAnsi" w:cstheme="majorBidi"/>
+        </w:rPr>
+        <w:t>:</w:t>
+      </w:r>
+    </w:p>
+    <w:p>
+      <w:pPr>
+        <w:rPr>
+          <w:rFonts w:asciiTheme="majorHAnsi" w:eastAsiaTheme="minorEastAsia" w:hAnsiTheme="majorHAnsi" w:cstheme="majorBidi"/>
+        </w:rPr>
+      </w:pPr>
+      <m:oMath>
+        <m:sSub>
+          <m:sSubPr>
+            <m:ctrlPr>
+              <w:rPr>
+                <w:rFonts w:ascii="Cambria Math" w:hAnsi="Cambria Math"/>
+                <w:i/>
+              </w:rPr>
+            </m:ctrlPr>
+          </m:sSubPr>
+          <m:e>
+            <m:r>
+              <w:rPr>
+                <w:rFonts w:ascii="Cambria Math" w:hAnsi="Cambria Math"/>
+              </w:rPr>
+              <m:t>C</m:t>
+            </m:r>
+          </m:e>
+          <m:sub>
+            <m:r>
+              <w:rPr>
+                <w:rFonts w:ascii="Cambria Math" w:hAnsi="Cambria Math"/>
+              </w:rPr>
+              <m:t>fantôme</m:t>
+            </m:r>
+          </m:sub>
+        </m:sSub>
+        <m:r>
+          <w:rPr>
+            <w:rFonts w:ascii="Cambria Math" w:hAnsi="Cambria Math"/>
+          </w:rPr>
+          <m:t>=1,35</m:t>
+        </m:r>
+        <m:d>
+          <m:dPr>
+            <m:begChr m:val="["/>
+            <m:endChr m:val="]"/>
+            <m:ctrlPr>
+              <w:rPr>
+                <w:rFonts w:ascii="Cambria Math" w:hAnsi="Cambria Math"/>
+                <w:i/>
+              </w:rPr>
+            </m:ctrlPr>
+          </m:dPr>
+          <m:e>
+            <m:r>
+              <w:rPr>
+                <w:rFonts w:ascii="Cambria Math" w:hAnsi="Cambria Math"/>
+              </w:rPr>
+              <m:t>ms</m:t>
+            </m:r>
+          </m:e>
+        </m:d>
+      </m:oMath>
+      <w:r>
+        <w:rPr>
+          <w:rFonts w:asciiTheme="majorHAnsi" w:eastAsiaTheme="minorEastAsia" w:hAnsiTheme="majorHAnsi" w:cstheme="majorBidi"/>
+        </w:rPr>
+        <w:t> </w:t>
+      </w:r>
+      <w:r>
+        <w:rPr>
+          <w:rFonts w:asciiTheme="majorHAnsi" w:eastAsiaTheme="minorEastAsia" w:hAnsiTheme="majorHAnsi" w:cstheme="majorBidi"/>
+        </w:rPr>
+        <w:t>,</w:t>
+      </w:r>
+      <m:oMath>
+        <m:r>
+          <w:rPr>
+            <w:rFonts w:ascii="Cambria Math" w:hAnsi="Cambria Math"/>
+          </w:rPr>
+          <m:t xml:space="preserve"> </m:t>
+        </m:r>
+        <m:sSub>
+          <m:sSubPr>
+            <m:ctrlPr>
+              <w:rPr>
+                <w:rFonts w:ascii="Cambria Math" w:hAnsi="Cambria Math"/>
+                <w:i/>
+              </w:rPr>
+            </m:ctrlPr>
+          </m:sSubPr>
+          <m:e>
+            <m:r>
+              <w:rPr>
+                <w:rFonts w:ascii="Cambria Math" w:hAnsi="Cambria Math"/>
+              </w:rPr>
+              <m:t>C</m:t>
+            </m:r>
+          </m:e>
+          <m:sub>
+            <m:r>
+              <w:rPr>
+                <w:rFonts w:ascii="Cambria Math" w:hAnsi="Cambria Math"/>
+              </w:rPr>
+              <m:t>balle</m:t>
+            </m:r>
+          </m:sub>
+        </m:sSub>
+        <m:r>
+          <w:rPr>
+            <w:rFonts w:ascii="Cambria Math" w:hAnsi="Cambria Math"/>
+          </w:rPr>
+          <m:t>=0,53</m:t>
+        </m:r>
+        <m:d>
+          <m:dPr>
+            <m:begChr m:val="["/>
+            <m:endChr m:val="]"/>
+            <m:ctrlPr>
+              <w:rPr>
+                <w:rFonts w:ascii="Cambria Math" w:hAnsi="Cambria Math"/>
+                <w:i/>
+              </w:rPr>
+            </m:ctrlPr>
+          </m:dPr>
+          <m:e>
+            <m:r>
+              <w:rPr>
+                <w:rFonts w:ascii="Cambria Math" w:hAnsi="Cambria Math"/>
+              </w:rPr>
+              <m:t>ms</m:t>
+            </m:r>
+          </m:e>
+        </m:d>
+      </m:oMath>
+      <w:r>
+        <w:rPr>
+          <w:rFonts w:asciiTheme="majorHAnsi" w:eastAsiaTheme="minorEastAsia" w:hAnsiTheme="majorHAnsi" w:cstheme="majorBidi"/>
+        </w:rPr>
+        <w:t> </w:t>
+      </w:r>
+      <w:r>
+        <w:rPr>
+          <w:rFonts w:asciiTheme="majorHAnsi" w:eastAsiaTheme="minorEastAsia" w:hAnsiTheme="majorHAnsi" w:cstheme="majorBidi"/>
+        </w:rPr>
+        <w:t xml:space="preserve">et </w:t>
+      </w:r>
+      <m:oMath>
+        <m:sSub>
+          <m:sSubPr>
+            <m:ctrlPr>
+              <w:rPr>
+                <w:rFonts w:ascii="Cambria Math" w:hAnsi="Cambria Math"/>
+                <w:i/>
+              </w:rPr>
+            </m:ctrlPr>
+          </m:sSubPr>
+          <m:e>
+            <m:r>
+              <w:rPr>
+                <w:rFonts w:ascii="Cambria Math" w:hAnsi="Cambria Math"/>
+              </w:rPr>
+              <m:t>C</m:t>
+            </m:r>
+          </m:e>
+          <m:sub>
+            <m:r>
+              <w:rPr>
+                <w:rFonts w:ascii="Cambria Math" w:hAnsi="Cambria Math"/>
+              </w:rPr>
+              <m:t>raquette</m:t>
+            </m:r>
+          </m:sub>
+        </m:sSub>
+        <m:r>
+          <w:rPr>
+            <w:rFonts w:ascii="Cambria Math" w:hAnsi="Cambria Math"/>
+          </w:rPr>
+          <m:t>=1</m:t>
+        </m:r>
+        <m:r>
+          <w:rPr>
+            <w:rFonts w:ascii="Cambria Math" w:hAnsi="Cambria Math"/>
+          </w:rPr>
+          <m:t>5</m:t>
+        </m:r>
+        <m:d>
+          <m:dPr>
+            <m:begChr m:val="["/>
+            <m:endChr m:val="]"/>
+            <m:ctrlPr>
+              <w:rPr>
+                <w:rFonts w:ascii="Cambria Math" w:hAnsi="Cambria Math"/>
+                <w:i/>
+              </w:rPr>
+            </m:ctrlPr>
+          </m:dPr>
+          <m:e>
+            <m:r>
+              <w:rPr>
+                <w:rFonts w:ascii="Cambria Math" w:hAnsi="Cambria Math"/>
+              </w:rPr>
+              <m:t>µ</m:t>
+            </m:r>
+            <m:r>
+              <w:rPr>
+                <w:rFonts w:ascii="Cambria Math" w:hAnsi="Cambria Math"/>
+              </w:rPr>
+              <m:t>s</m:t>
+            </m:r>
+          </m:e>
+        </m:d>
+      </m:oMath>
+      <w:r>
+        <w:rPr>
+          <w:rFonts w:asciiTheme="majorHAnsi" w:eastAsiaTheme="minorEastAsia" w:hAnsiTheme="majorHAnsi" w:cstheme="majorBidi"/>
+        </w:rPr>
+        <w:t> </w:t>
+      </w:r>
+      <w:r>
+        <w:rPr>
+          <w:rFonts w:asciiTheme="majorHAnsi" w:eastAsiaTheme="minorEastAsia" w:hAnsiTheme="majorHAnsi" w:cstheme="majorBidi"/>
+        </w:rPr>
+        <w:t>soit avec un temps T de 30[ms], car le temps le plus grand, on a environ :</w:t>
+      </w:r>
+    </w:p>
+    <w:p>
+      <w:pPr>
+        <w:rPr>
+          <w:rFonts w:asciiTheme="majorHAnsi" w:eastAsiaTheme="minorEastAsia" w:hAnsiTheme="majorHAnsi" w:cstheme="majorBidi"/>
+        </w:rPr>
+      </w:pPr>
+      <m:oMathPara>
+        <m:oMath>
+          <m:r>
+            <w:rPr>
+              <w:rFonts w:ascii="Cambria Math" w:hAnsi="Cambria Math"/>
+            </w:rPr>
+            <m:t>U=</m:t>
+          </m:r>
+          <m:f>
+            <m:fPr>
+              <m:ctrlPr>
+                <w:rPr>
+                  <w:rFonts w:ascii="Cambria Math" w:hAnsi="Cambria Math"/>
+                  <w:i/>
+                </w:rPr>
+              </m:ctrlPr>
+            </m:fPr>
+            <m:num>
+              <m:r>
+                <w:rPr>
+                  <w:rFonts w:ascii="Cambria Math" w:hAnsi="Cambria Math"/>
+                </w:rPr>
+                <m:t>1</m:t>
+              </m:r>
+            </m:num>
+            <m:den>
+              <m:r>
+                <w:rPr>
+                  <w:rFonts w:ascii="Cambria Math" w:hAnsi="Cambria Math"/>
+                </w:rPr>
+                <m:t>T</m:t>
+              </m:r>
+            </m:den>
+          </m:f>
+          <m:r>
+            <w:rPr>
+              <w:rFonts w:ascii="Cambria Math" w:hAnsi="Cambria Math"/>
+            </w:rPr>
+            <m:t>×</m:t>
+          </m:r>
+          <m:nary>
+            <m:naryPr>
+              <m:chr m:val="∑"/>
+              <m:limLoc m:val="undOvr"/>
+              <m:subHide m:val="1"/>
+              <m:supHide m:val="1"/>
+              <m:ctrlPr>
+                <w:rPr>
+                  <w:rFonts w:ascii="Cambria Math" w:hAnsi="Cambria Math"/>
+                  <w:i/>
+                </w:rPr>
+              </m:ctrlPr>
+            </m:naryPr>
+            <m:sub/>
+            <m:sup/>
+            <m:e>
+              <m:sSub>
+                <m:sSubPr>
+                  <m:ctrlPr>
+                    <w:rPr>
+                      <w:rFonts w:ascii="Cambria Math" w:hAnsi="Cambria Math"/>
+                      <w:i/>
+                    </w:rPr>
+                  </m:ctrlPr>
+                </m:sSubPr>
+                <m:e>
+                  <m:r>
+                    <w:rPr>
+                      <w:rFonts w:ascii="Cambria Math" w:hAnsi="Cambria Math"/>
+                    </w:rPr>
+                    <m:t>C</m:t>
+                  </m:r>
+                </m:e>
+                <m:sub>
+                  <m:r>
+                    <w:rPr>
+                      <w:rFonts w:ascii="Cambria Math" w:hAnsi="Cambria Math"/>
+                    </w:rPr>
+                    <m:t>i</m:t>
+                  </m:r>
+                </m:sub>
+              </m:sSub>
+            </m:e>
+          </m:nary>
+          <m:r>
+            <w:rPr>
+              <w:rFonts w:ascii="Cambria Math" w:hAnsi="Cambria Math"/>
+            </w:rPr>
+            <m:t xml:space="preserve">= </m:t>
+          </m:r>
+          <m:f>
+            <m:fPr>
+              <m:ctrlPr>
+                <w:rPr>
+                  <w:rFonts w:ascii="Cambria Math" w:hAnsi="Cambria Math"/>
+                  <w:i/>
+                </w:rPr>
+              </m:ctrlPr>
+            </m:fPr>
+            <m:num>
+              <m:r>
+                <w:rPr>
+                  <w:rFonts w:ascii="Cambria Math" w:hAnsi="Cambria Math"/>
+                </w:rPr>
+                <m:t>1</m:t>
+              </m:r>
+            </m:num>
+            <m:den>
+              <m:r>
+                <w:rPr>
+                  <w:rFonts w:ascii="Cambria Math" w:hAnsi="Cambria Math"/>
+                </w:rPr>
+                <m:t>T</m:t>
+              </m:r>
+            </m:den>
+          </m:f>
+          <m:r>
+            <w:rPr>
+              <w:rFonts w:ascii="Cambria Math" w:hAnsi="Cambria Math"/>
+            </w:rPr>
+            <m:t>×</m:t>
+          </m:r>
+          <m:d>
+            <m:dPr>
+              <m:ctrlPr>
+                <w:rPr>
+                  <w:rFonts w:ascii="Cambria Math" w:hAnsi="Cambria Math"/>
+                  <w:i/>
+                </w:rPr>
+              </m:ctrlPr>
+            </m:dPr>
+            <m:e>
+              <m:sSub>
+                <m:sSubPr>
+                  <m:ctrlPr>
+                    <w:rPr>
+                      <w:rFonts w:ascii="Cambria Math" w:hAnsi="Cambria Math"/>
+                      <w:i/>
+                    </w:rPr>
+                  </m:ctrlPr>
+                </m:sSubPr>
+                <m:e>
+                  <m:r>
+                    <w:rPr>
+                      <w:rFonts w:ascii="Cambria Math" w:hAnsi="Cambria Math"/>
+                    </w:rPr>
+                    <m:t>3×</m:t>
+                  </m:r>
+                  <m:r>
+                    <w:rPr>
+                      <w:rFonts w:ascii="Cambria Math" w:hAnsi="Cambria Math"/>
+                    </w:rPr>
+                    <m:t>C</m:t>
+                  </m:r>
+                </m:e>
+                <m:sub>
+                  <m:r>
+                    <w:rPr>
+                      <w:rFonts w:ascii="Cambria Math" w:hAnsi="Cambria Math"/>
+                    </w:rPr>
+                    <m:t>balle</m:t>
+                  </m:r>
+                </m:sub>
+              </m:sSub>
+              <m:r>
+                <w:rPr>
+                  <w:rFonts w:ascii="Cambria Math" w:hAnsi="Cambria Math"/>
+                </w:rPr>
+                <m:t>+</m:t>
+              </m:r>
+              <m:sSub>
+                <m:sSubPr>
+                  <m:ctrlPr>
+                    <w:rPr>
+                      <w:rFonts w:ascii="Cambria Math" w:hAnsi="Cambria Math"/>
+                      <w:i/>
+                    </w:rPr>
+                  </m:ctrlPr>
+                </m:sSubPr>
+                <m:e>
+                  <m:r>
+                    <w:rPr>
+                      <w:rFonts w:ascii="Cambria Math" w:hAnsi="Cambria Math"/>
+                    </w:rPr>
+                    <m:t>3×</m:t>
+                  </m:r>
+                  <m:r>
+                    <w:rPr>
+                      <w:rFonts w:ascii="Cambria Math" w:hAnsi="Cambria Math"/>
+                    </w:rPr>
+                    <m:t>C</m:t>
+                  </m:r>
+                </m:e>
+                <m:sub>
+                  <m:r>
+                    <w:rPr>
+                      <w:rFonts w:ascii="Cambria Math" w:hAnsi="Cambria Math"/>
+                    </w:rPr>
+                    <m:t>raquette</m:t>
+                  </m:r>
+                </m:sub>
+              </m:sSub>
+              <m:r>
+                <w:rPr>
+                  <w:rFonts w:ascii="Cambria Math" w:hAnsi="Cambria Math"/>
+                </w:rPr>
+                <m:t>+n×</m:t>
+              </m:r>
+              <m:sSub>
+                <m:sSubPr>
+                  <m:ctrlPr>
+                    <w:rPr>
+                      <w:rFonts w:ascii="Cambria Math" w:hAnsi="Cambria Math"/>
+                      <w:i/>
+                    </w:rPr>
+                  </m:ctrlPr>
+                </m:sSubPr>
+                <m:e>
+                  <m:r>
+                    <w:rPr>
+                      <w:rFonts w:ascii="Cambria Math" w:hAnsi="Cambria Math"/>
+                    </w:rPr>
+                    <m:t>C</m:t>
+                  </m:r>
+                </m:e>
+                <m:sub>
+                  <m:r>
+                    <w:rPr>
+                      <w:rFonts w:ascii="Cambria Math" w:hAnsi="Cambria Math"/>
+                    </w:rPr>
+                    <m:t>fantômes</m:t>
+                  </m:r>
+                </m:sub>
+              </m:sSub>
+            </m:e>
+          </m:d>
+          <m:r>
+            <w:rPr>
+              <w:rFonts w:ascii="Cambria Math" w:hAnsi="Cambria Math"/>
+            </w:rPr>
+            <m:t xml:space="preserve"> ≤1 </m:t>
+          </m:r>
+        </m:oMath>
+      </m:oMathPara>
+    </w:p>
+    <w:p>
+      <w:pPr>
+        <w:rPr>
+          <w:rFonts w:asciiTheme="majorHAnsi" w:eastAsiaTheme="minorEastAsia" w:hAnsiTheme="majorHAnsi" w:cstheme="majorBidi"/>
+        </w:rPr>
+      </w:pPr>
+      <w:r>
+        <w:rPr>
+          <w:rFonts w:asciiTheme="majorHAnsi" w:eastAsiaTheme="minorEastAsia" w:hAnsiTheme="majorHAnsi" w:cstheme="majorBidi"/>
+        </w:rPr>
+        <w:t>Par conséquent</w:t>
+      </w:r>
+      <w:r>
+        <w:rPr>
+          <w:rFonts w:asciiTheme="majorHAnsi" w:eastAsiaTheme="minorEastAsia" w:hAnsiTheme="majorHAnsi" w:cstheme="majorBidi"/>
+        </w:rPr>
+        <w:t>,</w:t>
+      </w:r>
+      <w:r>
+        <w:rPr>
+          <w:rFonts w:asciiTheme="majorHAnsi" w:eastAsiaTheme="minorEastAsia" w:hAnsiTheme="majorHAnsi" w:cstheme="majorBidi"/>
+        </w:rPr>
+        <w:t xml:space="preserve"> </w:t>
+      </w:r>
+      <w:r>
+        <w:rPr>
+          <w:rFonts w:asciiTheme="majorHAnsi" w:eastAsiaTheme="minorEastAsia" w:hAnsiTheme="majorHAnsi" w:cstheme="majorBidi"/>
+        </w:rPr>
+        <w:t xml:space="preserve"> </w:t>
+      </w:r>
+      <m:oMath>
+        <m:r>
+          <w:rPr>
+            <w:rFonts w:ascii="Cambria Math" w:hAnsi="Cambria Math"/>
+          </w:rPr>
+          <m:t xml:space="preserve">n≤ </m:t>
+        </m:r>
+        <m:f>
+          <m:fPr>
+            <m:ctrlPr>
+              <w:rPr>
+                <w:rFonts w:ascii="Cambria Math" w:hAnsi="Cambria Math"/>
+                <w:i/>
+              </w:rPr>
+            </m:ctrlPr>
+          </m:fPr>
+          <m:num>
+            <m:r>
+              <w:rPr>
+                <w:rFonts w:ascii="Cambria Math" w:hAnsi="Cambria Math"/>
+              </w:rPr>
+              <m:t>30-3×0,53-3×15×</m:t>
+            </m:r>
+            <m:sSup>
+              <m:sSupPr>
+                <m:ctrlPr>
+                  <w:rPr>
+                    <w:rFonts w:ascii="Cambria Math" w:hAnsi="Cambria Math"/>
+                    <w:i/>
+                  </w:rPr>
+                </m:ctrlPr>
+              </m:sSupPr>
+              <m:e>
+                <m:r>
+                  <w:rPr>
+                    <w:rFonts w:ascii="Cambria Math" w:hAnsi="Cambria Math"/>
+                  </w:rPr>
+                  <m:t>10</m:t>
+                </m:r>
+              </m:e>
+              <m:sup>
+                <m:r>
+                  <w:rPr>
+                    <w:rFonts w:ascii="Cambria Math" w:hAnsi="Cambria Math"/>
+                  </w:rPr>
+                  <m:t>-3</m:t>
+                </m:r>
+              </m:sup>
+            </m:sSup>
+          </m:num>
+          <m:den>
+            <m:r>
+              <w:rPr>
+                <w:rFonts w:ascii="Cambria Math" w:hAnsi="Cambria Math"/>
+              </w:rPr>
+              <m:t>1,35</m:t>
+            </m:r>
+          </m:den>
+        </m:f>
+        <m:r>
+          <w:rPr>
+            <w:rFonts w:ascii="Cambria Math" w:hAnsi="Cambria Math"/>
+          </w:rPr>
+          <m:t>→n≤</m:t>
+        </m:r>
+        <m:r>
+          <w:rPr>
+            <w:rFonts w:ascii="Cambria Math" w:hAnsi="Cambria Math"/>
+          </w:rPr>
+          <m:t>21 fantômes théoriques</m:t>
+        </m:r>
+      </m:oMath>
+    </w:p>
+    <w:p>
+      <w:pPr>
+        <w:rPr>
+          <w:rFonts w:asciiTheme="majorHAnsi" w:eastAsiaTheme="minorEastAsia" w:hAnsiTheme="majorHAnsi" w:cstheme="majorBidi"/>
+        </w:rPr>
+      </w:pPr>
+      <w:r>
+        <w:rPr>
+          <w:rFonts w:asciiTheme="majorHAnsi" w:eastAsiaTheme="minorEastAsia" w:hAnsiTheme="majorHAnsi" w:cstheme="majorBidi"/>
+          <w:noProof/>
+          <w:lang w:eastAsia="fr-FR"/>
+        </w:rPr>
+        <w:drawing>
+          <wp:anchor distT="0" distB="0" distL="114300" distR="114300" simplePos="0" relativeHeight="251666432" behindDoc="0" locked="0" layoutInCell="1" allowOverlap="1" wp14:anchorId="490D8D4E" wp14:editId="1F0E2C9C">
+            <wp:simplePos x="0" y="0"/>
+            <wp:positionH relativeFrom="column">
+              <wp:posOffset>-398780</wp:posOffset>
+            </wp:positionH>
+            <wp:positionV relativeFrom="paragraph">
+              <wp:posOffset>205105</wp:posOffset>
+            </wp:positionV>
+            <wp:extent cx="6515735" cy="1005840"/>
+            <wp:effectExtent l="0" t="0" r="12065" b="10160"/>
+            <wp:wrapSquare wrapText="bothSides"/>
+            <wp:docPr id="6" name="Image 6" descr="../../../../Downloads/Pasted%20image%20at%202017_04_23%2009_36%"/>
+            <wp:cNvGraphicFramePr>
+              <a:graphicFrameLocks xmlns:a="http://schemas.openxmlformats.org/drawingml/2006/main" noChangeAspect="1"/>
+            </wp:cNvGraphicFramePr>
+            <a:graphic xmlns:a="http://schemas.openxmlformats.org/drawingml/2006/main">
+              <a:graphicData uri="http://schemas.openxmlformats.org/drawingml/2006/picture">
+                <pic:pic xmlns:pic="http://schemas.openxmlformats.org/drawingml/2006/picture">
+                  <pic:nvPicPr>
+                    <pic:cNvPr id="0" name="Picture 2" descr="../../../../Downloads/Pasted%20image%20at%202017_04_23%2009_36%"/>
+                    <pic:cNvPicPr>
+                      <a:picLocks noChangeAspect="1" noChangeArrowheads="1"/>
+                    </pic:cNvPicPr>
+                  </pic:nvPicPr>
+                  <pic:blipFill>
+                    <a:blip r:embed="rId13">
+                      <a:extLst>
+                        <a:ext uri="{28A0092B-C50C-407E-A947-70E740481C1C}">
+                          <a14:useLocalDpi xmlns:a14="http://schemas.microsoft.com/office/drawing/2010/main" val="0"/>
+                        </a:ext>
+                      </a:extLst>
+                    </a:blip>
+                    <a:srcRect/>
+                    <a:stretch>
+                      <a:fillRect/>
+                    </a:stretch>
+                  </pic:blipFill>
+                  <pic:spPr bwMode="auto">
+                    <a:xfrm>
+                      <a:off x="0" y="0"/>
+                      <a:ext cx="6515735" cy="1005840"/>
+                    </a:xfrm>
+                    <a:prstGeom prst="rect">
+                      <a:avLst/>
+                    </a:prstGeom>
+                    <a:noFill/>
+                    <a:ln>
+                      <a:noFill/>
+                    </a:ln>
+                  </pic:spPr>
+                </pic:pic>
+              </a:graphicData>
+            </a:graphic>
+            <wp14:sizeRelH relativeFrom="page">
+              <wp14:pctWidth>0</wp14:pctWidth>
+            </wp14:sizeRelH>
+            <wp14:sizeRelV relativeFrom="page">
+              <wp14:pctHeight>0</wp14:pctHeight>
+            </wp14:sizeRelV>
+          </wp:anchor>
+        </w:drawing>
+      </w:r>
+      <w:r>
+        <w:rPr>
+          <w:noProof/>
+        </w:rPr>
+        <mc:AlternateContent>
+          <mc:Choice Requires="wps">
+            <w:drawing>
+              <wp:anchor distT="0" distB="0" distL="114300" distR="114300" simplePos="0" relativeHeight="251668480" behindDoc="0" locked="0" layoutInCell="1" allowOverlap="1" wp14:anchorId="2F86F9A6" wp14:editId="6B9A66C7">
+                <wp:simplePos x="0" y="0"/>
+                <wp:positionH relativeFrom="column">
+                  <wp:posOffset>-403860</wp:posOffset>
+                </wp:positionH>
+                <wp:positionV relativeFrom="paragraph">
+                  <wp:posOffset>1285875</wp:posOffset>
+                </wp:positionV>
+                <wp:extent cx="6515735" cy="296545"/>
+                <wp:effectExtent l="0" t="0" r="0" b="0"/>
+                <wp:wrapSquare wrapText="bothSides"/>
+                <wp:docPr id="8" name="Zone de texte 8"/>
+                <wp:cNvGraphicFramePr/>
+                <a:graphic xmlns:a="http://schemas.openxmlformats.org/drawingml/2006/main">
+                  <a:graphicData uri="http://schemas.microsoft.com/office/word/2010/wordprocessingShape">
+                    <wps:wsp>
+                      <wps:cNvSpPr txBox="1"/>
+                      <wps:spPr>
+                        <a:xfrm>
+                          <a:off x="0" y="0"/>
+                          <a:ext cx="6515735" cy="296545"/>
+                        </a:xfrm>
+                        <a:prstGeom prst="rect">
+                          <a:avLst/>
+                        </a:prstGeom>
+                        <a:solidFill>
+                          <a:prstClr val="white"/>
+                        </a:solidFill>
+                        <a:ln>
+                          <a:noFill/>
+                        </a:ln>
+                        <a:effectLst/>
+                      </wps:spPr>
+                      <wps:txbx>
+                        <w:txbxContent>
+                          <w:p>
+                            <w:pPr>
+                              <w:pStyle w:val="Lgende"/>
+                              <w:jc w:val="center"/>
+                              <w:rPr>
+                                <w:rFonts w:asciiTheme="majorHAnsi" w:hAnsiTheme="majorHAnsi" w:cstheme="majorBidi"/>
+                                <w:noProof/>
+                                <w:sz w:val="18"/>
+                              </w:rPr>
+                            </w:pPr>
+                            <w:r>
+                              <w:t xml:space="preserve">Figure </w:t>
+                            </w:r>
+                            <w:fldSimple w:instr=" SEQ Figure \* ARABIC ">
+                              <w:r>
+                                <w:rPr>
+                                  <w:noProof/>
+                                </w:rPr>
+                                <w:t>1</w:t>
+                              </w:r>
+                            </w:fldSimple>
+                            <w:r>
+                              <w:t xml:space="preserve"> : Erreur lors de 22 fantômes</w:t>
+                            </w:r>
+                          </w:p>
+                        </w:txbxContent>
+                      </wps:txbx>
+                      <wps:bodyPr rot="0" spcFirstLastPara="0" vertOverflow="overflow" horzOverflow="overflow" vert="horz" wrap="square" lIns="0" tIns="0" rIns="0" bIns="0" numCol="1" spcCol="0" rtlCol="0" fromWordArt="0" anchor="t" anchorCtr="0" forceAA="0" compatLnSpc="1">
+                        <a:prstTxWarp prst="textNoShape">
+                          <a:avLst/>
+                        </a:prstTxWarp>
+                        <a:spAutoFit/>
+                      </wps:bodyPr>
+                    </wps:wsp>
+                  </a:graphicData>
+                </a:graphic>
+              </wp:anchor>
+            </w:drawing>
+          </mc:Choice>
+          <mc:Fallback>
+            <w:pict>
+              <v:shape w14:anchorId="2F86F9A6" id="Zone de texte 8" o:spid="_x0000_s1030" type="#_x0000_t202" style="position:absolute;margin-left:-31.8pt;margin-top:101.25pt;width:513.05pt;height:23.35pt;z-index:251668480;visibility:visible;mso-wrap-style:square;mso-wrap-distance-left:9pt;mso-wrap-distance-top:0;mso-wrap-distance-right:9pt;mso-wrap-distance-bottom:0;mso-position-horizontal:absolute;mso-position-horizontal-relative:text;mso-position-vertical:absolute;mso-position-vertical-relative:text;v-text-anchor:top" o:gfxdata="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" stroked="f">
+                <v:textbox style="mso-fit-shape-to-text:t" inset="0,0,0,0">
+                  <w:txbxContent>
+                    <w:p>
+                      <w:pPr>
+                        <w:pStyle w:val="Lgende"/>
+                        <w:jc w:val="center"/>
+                        <w:rPr>
+                          <w:rFonts w:asciiTheme="majorHAnsi" w:hAnsiTheme="majorHAnsi" w:cstheme="majorBidi"/>
+                          <w:noProof/>
+                          <w:sz w:val="18"/>
+                        </w:rPr>
+                      </w:pPr>
+                      <w:r>
+                        <w:t xml:space="preserve">Figure </w:t>
+                      </w:r>
+                      <w:fldSimple w:instr=" SEQ Figure \* ARABIC ">
+                        <w:r>
+                          <w:rPr>
+                            <w:noProof/>
+                          </w:rPr>
+                          <w:t>1</w:t>
+                        </w:r>
+                      </w:fldSimple>
+                      <w:r>
+                        <w:t xml:space="preserve"> : Erreur lors de 22 fantômes</w:t>
+                      </w:r>
+                    </w:p>
+                  </w:txbxContent>
+                </v:textbox>
+                <w10:wrap type="square"/>
+              </v:shape>
+            </w:pict>
+          </mc:Fallback>
+        </mc:AlternateContent>
+      </w:r>
+      <w:r>
+        <w:rPr>
+          <w:rFonts w:asciiTheme="majorHAnsi" w:eastAsiaTheme="minorEastAsia" w:hAnsiTheme="majorHAnsi" w:cstheme="majorBidi"/>
+        </w:rPr>
+        <w:t>Ce qui est confirmé par le fait que la trace plante dès qu’il y a 22 fantômes (voir ci-dessous)</w:t>
       </w:r>
     </w:p>
     <w:sectPr>
-      <w:footerReference w:type="default" r:id="rId11"/>
-      <w:footerReference w:type="first" r:id="rId12"/>
+      <w:footerReference w:type="default" r:id="rId14"/>
+      <w:footerReference w:type="first" r:id="rId15"/>
       <w:pgSz w:w="11906" w:h="16838" w:code="9"/>
       <w:pgMar w:top="1440" w:right="1616" w:bottom="1440" w:left="1616" w:header="720" w:footer="720" w:gutter="0"/>
       <w:pgNumType w:start="1"/>
@@ -1851,7 +3081,7 @@
             <w:noProof/>
             <w:lang w:bidi="fr-FR"/>
           </w:rPr>
-          <w:t>2</w:t>
+          <w:t>3</w:t>
         </w:r>
         <w:r>
           <w:rPr>
@@ -5371,575 +6601,6 @@
 </w:styles>
 </file>
 
-<file path=word/glossary/document.xml><?xml version="1.0" encoding="utf-8"?>
-<w:glossaryDocument xmlns:wpc="http://schemas.microsoft.com/office/word/2010/wordprocessingCanvas" xmlns:mo="http://schemas.microsoft.com/office/mac/office/2008/main" xmlns:mc="http://schemas.openxmlformats.org/markup-compatibility/2006" xmlns:mv="urn:schemas-microsoft-com:mac:vml" xmlns:o="urn:schemas-microsoft-com:office:office" xmlns:r="http://schemas.openxmlformats.org/officeDocument/2006/relationships" xmlns:m="http://schemas.openxmlformats.org/officeDocument/2006/math" xmlns:v="urn:schemas-microsoft-com:vml" xmlns:wp14="http://schemas.microsoft.com/office/word/2010/wordprocessingDrawing" xmlns:wp="http://schemas.openxmlformats.org/drawingml/2006/wordprocessingDrawing" xmlns:w10="urn:schemas-microsoft-com:office:word" xmlns:w="http://schemas.openxmlformats.org/wordprocessingml/2006/main" xmlns:w14="http://schemas.microsoft.com/office/word/2010/wordml" xmlns:w15="http://schemas.microsoft.com/office/word/2012/wordml" xmlns:wpg="http://schemas.microsoft.com/office/word/2010/wordprocessingGroup" xmlns:wpi="http://schemas.microsoft.com/office/word/2010/wordprocessingInk" xmlns:wne="http://schemas.microsoft.com/office/word/2006/wordml" xmlns:wps="http://schemas.microsoft.com/office/word/2010/wordprocessingShape" mc:Ignorable="w14 w15 wp14"/>
-</file>
-
-<file path=word/glossary/fontTable.xml><?xml version="1.0" encoding="utf-8"?>
-<w:fonts xmlns:mc="http://schemas.openxmlformats.org/markup-compatibility/2006" xmlns:r="http://schemas.openxmlformats.org/officeDocument/2006/relationships" xmlns:w="http://schemas.openxmlformats.org/wordprocessingml/2006/main" xmlns:w14="http://schemas.microsoft.com/office/word/2010/wordml" xmlns:w15="http://schemas.microsoft.com/office/word/2012/wordml" mc:Ignorable="w14 w15">
-  <w:font w:name="Symbol">
-    <w:panose1 w:val="05050102010706020507"/>
-    <w:charset w:val="02"/>
-    <w:family w:val="auto"/>
-    <w:pitch w:val="variable"/>
-    <w:sig w:usb0="00000000" w:usb1="10000000" w:usb2="00000000" w:usb3="00000000" w:csb0="80000000" w:csb1="00000000"/>
-  </w:font>
-  <w:font w:name="Times New Roman">
-    <w:panose1 w:val="02020603050405020304"/>
-    <w:charset w:val="00"/>
-    <w:family w:val="auto"/>
-    <w:pitch w:val="variable"/>
-    <w:sig w:usb0="E0002AEF" w:usb1="C0007841" w:usb2="00000009" w:usb3="00000000" w:csb0="000001FF" w:csb1="00000000"/>
-  </w:font>
-  <w:font w:name="Wingdings">
-    <w:panose1 w:val="05000000000000000000"/>
-    <w:charset w:val="02"/>
-    <w:family w:val="auto"/>
-    <w:pitch w:val="variable"/>
-    <w:sig w:usb0="00000000" w:usb1="10000000" w:usb2="00000000" w:usb3="00000000" w:csb0="80000000" w:csb1="00000000"/>
-  </w:font>
-  <w:font w:name="Courier New">
-    <w:panose1 w:val="02070309020205020404"/>
-    <w:charset w:val="00"/>
-    <w:family w:val="auto"/>
-    <w:pitch w:val="variable"/>
-    <w:sig w:usb0="E0002AFF" w:usb1="C0007843" w:usb2="00000009" w:usb3="00000000" w:csb0="000001FF" w:csb1="00000000"/>
-  </w:font>
-  <w:font w:name="Verdana">
-    <w:panose1 w:val="020B0604030504040204"/>
-    <w:charset w:val="00"/>
-    <w:family w:val="auto"/>
-    <w:pitch w:val="variable"/>
-    <w:sig w:usb0="A10006FF" w:usb1="4000205B" w:usb2="00000010" w:usb3="00000000" w:csb0="0000019F" w:csb1="00000000"/>
-  </w:font>
-  <w:font w:name="Segoe UI">
-    <w:altName w:val="Calibri"/>
-    <w:charset w:val="00"/>
-    <w:family w:val="swiss"/>
-    <w:pitch w:val="variable"/>
-    <w:sig w:usb0="E4002EFF" w:usb1="C000E47F" w:usb2="00000009" w:usb3="00000000" w:csb0="000001FF" w:csb1="00000000"/>
-  </w:font>
-  <w:font w:name="Consolas">
-    <w:panose1 w:val="020B0609020204030204"/>
-    <w:charset w:val="00"/>
-    <w:family w:val="auto"/>
-    <w:pitch w:val="variable"/>
-    <w:sig w:usb0="E10002FF" w:usb1="4000FCFF" w:usb2="00000009" w:usb3="00000000" w:csb0="0000019F" w:csb1="00000000"/>
-  </w:font>
-  <w:font w:name="Arial">
-    <w:panose1 w:val="020B0604020202020204"/>
-    <w:charset w:val="00"/>
-    <w:family w:val="auto"/>
-    <w:pitch w:val="variable"/>
-    <w:sig w:usb0="E0002AFF" w:usb1="C0007843" w:usb2="00000009" w:usb3="00000000" w:csb0="000001FF" w:csb1="00000000"/>
-  </w:font>
-  <w:font w:name="Calibri">
-    <w:panose1 w:val="020F0502020204030204"/>
-    <w:charset w:val="00"/>
-    <w:family w:val="auto"/>
-    <w:pitch w:val="variable"/>
-    <w:sig w:usb0="E00002FF" w:usb1="4000ACFF" w:usb2="00000001" w:usb3="00000000" w:csb0="0000019F" w:csb1="00000000"/>
-  </w:font>
-  <w:font w:name="Calibri Light">
-    <w:panose1 w:val="020F0302020204030204"/>
-    <w:charset w:val="00"/>
-    <w:family w:val="auto"/>
-    <w:pitch w:val="variable"/>
-    <w:sig w:usb0="A00002EF" w:usb1="4000207B" w:usb2="00000000" w:usb3="00000000" w:csb0="0000019F" w:csb1="00000000"/>
-  </w:font>
-</w:fonts>
-</file>
-
-<file path=word/glossary/settings.xml><?xml version="1.0" encoding="utf-8"?>
-<w:settings xmlns:mc="http://schemas.openxmlformats.org/markup-compatibility/2006" xmlns:o="urn:schemas-microsoft-com:office:office" xmlns:r="http://schemas.openxmlformats.org/officeDocument/2006/relationships" xmlns:m="http://schemas.openxmlformats.org/officeDocument/2006/math" xmlns:v="urn:schemas-microsoft-com:vml" xmlns:w10="urn:schemas-microsoft-com:office:word" xmlns:w="http://schemas.openxmlformats.org/wordprocessingml/2006/main" xmlns:w14="http://schemas.microsoft.com/office/word/2010/wordml" xmlns:w15="http://schemas.microsoft.com/office/word/2012/wordml" xmlns:sl="http://schemas.openxmlformats.org/schemaLibrary/2006/main" mc:Ignorable="w14 w15">
-  <w:view w:val="normal"/>
-  <w:defaultTabStop w:val="708"/>
-  <w:hyphenationZone w:val="425"/>
-  <w:characterSpacingControl w:val="doNotCompress"/>
-  <w:compat>
-    <w:useFELayout/>
-    <w:compatSetting w:name="compatibilityMode" w:uri="http://schemas.microsoft.com/office/word" w:val="15"/>
-    <w:compatSetting w:name="overrideTableStyleFontSizeAndJustification" w:uri="http://schemas.microsoft.com/office/word" w:val="1"/>
-    <w:compatSetting w:name="enableOpenTypeFeatures" w:uri="http://schemas.microsoft.com/office/word" w:val="1"/>
-    <w:compatSetting w:name="doNotFlipMirrorIndents" w:uri="http://schemas.microsoft.com/office/word" w:val="1"/>
-    <w:compatSetting w:name="differentiateMultirowTableHeaders" w:uri="http://schemas.microsoft.com/office/word" w:val="1"/>
-  </w:compat>
-  <w:rsids>
-    <w:rsidRoot w:val="007F4368"/>
-    <w:rsid w:val="0022362F"/>
-    <w:rsid w:val="007F4368"/>
-  </w:rsids>
-  <m:mathPr>
-    <m:mathFont m:val="Cambria Math"/>
-    <m:brkBin m:val="before"/>
-    <m:brkBinSub m:val="--"/>
-    <m:smallFrac m:val="0"/>
-    <m:dispDef/>
-    <m:lMargin m:val="0"/>
-    <m:rMargin m:val="0"/>
-    <m:defJc m:val="centerGroup"/>
-    <m:wrapIndent m:val="1440"/>
-    <m:intLim m:val="subSup"/>
-    <m:naryLim m:val="undOvr"/>
-  </m:mathPr>
-  <w:themeFontLang w:val="fr-FR" w:eastAsia="x-none" w:bidi="x-none"/>
-  <w:clrSchemeMapping w:bg1="light1" w:t1="dark1" w:bg2="light2" w:t2="dark2" w:accent1="accent1" w:accent2="accent2" w:accent3="accent3" w:accent4="accent4" w:accent5="accent5" w:accent6="accent6" w:hyperlink="hyperlink" w:followedHyperlink="followedHyperlink"/>
-  <w:decimalSymbol w:val="."/>
-  <w:listSeparator w:val=","/>
-  <w14:defaultImageDpi w14:val="32767"/>
-  <w15:chartTrackingRefBased/>
-</w:settings>
-</file>
-
-<file path=word/glossary/styles.xml><?xml version="1.0" encoding="utf-8"?>
-<w:styles xmlns:mc="http://schemas.openxmlformats.org/markup-compatibility/2006" xmlns:r="http://schemas.openxmlformats.org/officeDocument/2006/relationships" xmlns:w="http://schemas.openxmlformats.org/wordprocessingml/2006/main" xmlns:w14="http://schemas.microsoft.com/office/word/2010/wordml" xmlns:w15="http://schemas.microsoft.com/office/word/2012/wordml" mc:Ignorable="w14 w15">
-  <w:docDefaults>
-    <w:rPrDefault>
-      <w:rPr>
-        <w:rFonts w:asciiTheme="minorHAnsi" w:eastAsiaTheme="minorEastAsia" w:hAnsiTheme="minorHAnsi" w:cstheme="minorBidi"/>
-        <w:sz w:val="24"/>
-        <w:szCs w:val="24"/>
-        <w:lang w:val="fr-FR" w:eastAsia="fr-FR" w:bidi="ar-SA"/>
-      </w:rPr>
-    </w:rPrDefault>
-    <w:pPrDefault/>
-  </w:docDefaults>
-  <w:latentStyles w:defLockedState="0" w:defUIPriority="99" w:defSemiHidden="0" w:defUnhideWhenUsed="0" w:defQFormat="0" w:count="382">
-    <w:lsdException w:name="Normal" w:uiPriority="0" w:qFormat="1"/>
-    <w:lsdException w:name="heading 1" w:uiPriority="9" w:qFormat="1"/>
-    <w:lsdException w:name="heading 2" w:semiHidden="1" w:uiPriority="9" w:unhideWhenUsed="1" w:qFormat="1"/>
-    <w:lsdException w:name="heading 3" w:semiHidden="1" w:uiPriority="9" w:unhideWhenUsed="1" w:qFormat="1"/>
-    <w:lsdException w:name="heading 4" w:semiHidden="1" w:uiPriority="9" w:unhideWhenUsed="1" w:qFormat="1"/>
-    <w:lsdException w:name="heading 5" w:semiHidden="1" w:uiPriority="9" w:unhideWhenUsed="1" w:qFormat="1"/>
-    <w:lsdException w:name="heading 6" w:semiHidden="1" w:uiPriority="9" w:unhideWhenUsed="1" w:qFormat="1"/>
-    <w:lsdException w:name="heading 7" w:semiHidden="1" w:uiPriority="9" w:unhideWhenUsed="1" w:qFormat="1"/>
-    <w:lsdException w:name="heading 8" w:semiHidden="1" w:uiPriority="9" w:unhideWhenUsed="1" w:qFormat="1"/>
-    <w:lsdException w:name="heading 9" w:semiHidden="1" w:uiPriority="9" w:unhideWhenUsed="1" w:qFormat="1"/>
-    <w:lsdException w:name="index 1" w:semiHidden="1" w:unhideWhenUsed="1"/>
-    <w:lsdException w:name="index 2" w:semiHidden="1" w:unhideWhenUsed="1"/>
-    <w:lsdException w:name="index 3" w:semiHidden="1" w:unhideWhenUsed="1"/>
-    <w:lsdException w:name="index 4" w:semiHidden="1" w:unhideWhenUsed="1"/>
-    <w:lsdException w:name="index 5" w:semiHidden="1" w:unhideWhenUsed="1"/>
-    <w:lsdException w:name="index 6" w:semiHidden="1" w:unhideWhenUsed="1"/>
-    <w:lsdException w:name="index 7" w:semiHidden="1" w:unhideWhenUsed="1"/>
-    <w:lsdException w:name="index 8" w:semiHidden="1" w:unhideWhenUsed="1"/>
-    <w:lsdException w:name="index 9" w:semiHidden="1" w:unhideWhenUsed="1"/>
-    <w:lsdException w:name="toc 1" w:semiHidden="1" w:uiPriority="39" w:unhideWhenUsed="1"/>
-    <w:lsdException w:name="toc 2" w:semiHidden="1" w:uiPriority="39" w:unhideWhenUsed="1"/>
-    <w:lsdException w:name="toc 3" w:semiHidden="1" w:uiPriority="39" w:unhideWhenUsed="1"/>
-    <w:lsdException w:name="toc 4" w:semiHidden="1" w:uiPriority="39" w:unhideWhenUsed="1"/>
-    <w:lsdException w:name="toc 5" w:semiHidden="1" w:uiPriority="39" w:unhideWhenUsed="1"/>
-    <w:lsdException w:name="toc 6" w:semiHidden="1" w:uiPriority="39" w:unhideWhenUsed="1"/>
-    <w:lsdException w:name="toc 7" w:semiHidden="1" w:uiPriority="39" w:unhideWhenUsed="1"/>
-    <w:lsdException w:name="toc 8" w:semiHidden="1" w:uiPriority="39" w:unhideWhenUsed="1"/>
-    <w:lsdException w:name="toc 9" w:semiHidden="1" w:uiPriority="39" w:unhideWhenUsed="1"/>
-    <w:lsdException w:name="Normal Indent" w:semiHidden="1" w:unhideWhenUsed="1"/>
-    <w:lsdException w:name="footnote text" w:semiHidden="1" w:unhideWhenUsed="1"/>
-    <w:lsdException w:name="annotation text" w:semiHidden="1" w:unhideWhenUsed="1"/>
-    <w:lsdException w:name="header" w:semiHidden="1" w:unhideWhenUsed="1"/>
-    <w:lsdException w:name="footer" w:semiHidden="1" w:unhideWhenUsed="1"/>
-    <w:lsdException w:name="index heading" w:semiHidden="1" w:unhideWhenUsed="1"/>
-    <w:lsdException w:name="caption" w:semiHidden="1" w:uiPriority="35" w:unhideWhenUsed="1" w:qFormat="1"/>
-    <w:lsdException w:name="table of figures" w:semiHidden="1" w:unhideWhenUsed="1"/>
-    <w:lsdException w:name="envelope address" w:semiHidden="1" w:unhideWhenUsed="1"/>
-    <w:lsdException w:name="envelope return" w:semiHidden="1" w:unhideWhenUsed="1"/>
-    <w:lsdException w:name="footnote reference" w:semiHidden="1" w:unhideWhenUsed="1"/>
-    <w:lsdException w:name="annotation reference" w:semiHidden="1" w:unhideWhenUsed="1"/>
-    <w:lsdException w:name="line number" w:semiHidden="1" w:unhideWhenUsed="1"/>
-    <w:lsdException w:name="page number" w:semiHidden="1" w:unhideWhenUsed="1"/>
-    <w:lsdException w:name="endnote reference" w:semiHidden="1" w:unhideWhenUsed="1"/>
-    <w:lsdException w:name="endnote text" w:semiHidden="1" w:unhideWhenUsed="1"/>
-    <w:lsdException w:name="table of authorities" w:semiHidden="1" w:unhideWhenUsed="1"/>
-    <w:lsdException w:name="macro" w:semiHidden="1" w:unhideWhenUsed="1"/>
-    <w:lsdException w:name="toa heading" w:semiHidden="1" w:unhideWhenUsed="1"/>
-    <w:lsdException w:name="List" w:semiHidden="1" w:unhideWhenUsed="1"/>
-    <w:lsdException w:name="List Bullet" w:semiHidden="1" w:unhideWhenUsed="1"/>
-    <w:lsdException w:name="List Number" w:semiHidden="1" w:unhideWhenUsed="1"/>
-    <w:lsdException w:name="List 2" w:semiHidden="1" w:unhideWhenUsed="1"/>
-    <w:lsdException w:name="List 3" w:semiHidden="1" w:unhideWhenUsed="1"/>
-    <w:lsdException w:name="List 4" w:semiHidden="1" w:unhideWhenUsed="1"/>
-    <w:lsdException w:name="List 5" w:semiHidden="1" w:unhideWhenUsed="1"/>
-    <w:lsdException w:name="List Bullet 2" w:semiHidden="1" w:unhideWhenUsed="1"/>
-    <w:lsdException w:name="List Bullet 3" w:semiHidden="1" w:unhideWhenUsed="1"/>
-    <w:lsdException w:name="List Bullet 4" w:semiHidden="1" w:unhideWhenUsed="1"/>
-    <w:lsdException w:name="List Bullet 5" w:semiHidden="1" w:unhideWhenUsed="1"/>
-    <w:lsdException w:name="List Number 2" w:semiHidden="1" w:unhideWhenUsed="1"/>
-    <w:lsdException w:name="List Number 3" w:semiHidden="1" w:unhideWhenUsed="1"/>
-    <w:lsdException w:name="List Number 4" w:semiHidden="1" w:unhideWhenUsed="1"/>
-    <w:lsdException w:name="List Number 5" w:semiHidden="1" w:unhideWhenUsed="1"/>
-    <w:lsdException w:name="Title" w:uiPriority="10" w:qFormat="1"/>
-    <w:lsdException w:name="Closing" w:semiHidden="1" w:unhideWhenUsed="1"/>
-    <w:lsdException w:name="Signature" w:semiHidden="1" w:unhideWhenUsed="1"/>
-    <w:lsdException w:name="Default Paragraph Font" w:semiHidden="1" w:uiPriority="1" w:unhideWhenUsed="1"/>
-    <w:lsdException w:name="Body Text" w:semiHidden="1" w:unhideWhenUsed="1"/>
-    <w:lsdException w:name="Body Text Indent" w:semiHidden="1" w:unhideWhenUsed="1"/>
-    <w:lsdException w:name="List Continue" w:semiHidden="1" w:unhideWhenUsed="1"/>
-    <w:lsdException w:name="List Continue 2" w:semiHidden="1" w:unhideWhenUsed="1"/>
-    <w:lsdException w:name="List Continue 3" w:semiHidden="1" w:unhideWhenUsed="1"/>
-    <w:lsdException w:name="List Continue 4" w:semiHidden="1" w:unhideWhenUsed="1"/>
-    <w:lsdException w:name="List Continue 5" w:semiHidden="1" w:unhideWhenUsed="1"/>
-    <w:lsdException w:name="Message Header" w:semiHidden="1" w:unhideWhenUsed="1"/>
-    <w:lsdException w:name="Subtitle" w:uiPriority="11" w:qFormat="1"/>
-    <w:lsdException w:name="Salutation" w:semiHidden="1" w:unhideWhenUsed="1"/>
-    <w:lsdException w:name="Date" w:semiHidden="1" w:unhideWhenUsed="1"/>
-    <w:lsdException w:name="Body Text First Indent" w:semiHidden="1" w:unhideWhenUsed="1"/>
-    <w:lsdException w:name="Body Text First Indent 2" w:semiHidden="1" w:unhideWhenUsed="1"/>
-    <w:lsdException w:name="Note Heading" w:semiHidden="1" w:unhideWhenUsed="1"/>
-    <w:lsdException w:name="Body Text 2" w:semiHidden="1" w:unhideWhenUsed="1"/>
-    <w:lsdException w:name="Body Text 3" w:semiHidden="1" w:unhideWhenUsed="1"/>
-    <w:lsdException w:name="Body Text Indent 2" w:semiHidden="1" w:unhideWhenUsed="1"/>
-    <w:lsdException w:name="Body Text Indent 3" w:semiHidden="1" w:unhideWhenUsed="1"/>
-    <w:lsdException w:name="Block Text" w:semiHidden="1" w:unhideWhenUsed="1"/>
-    <w:lsdException w:name="Hyperlink" w:semiHidden="1" w:unhideWhenUsed="1"/>
-    <w:lsdException w:name="FollowedHyperlink" w:semiHidden="1" w:unhideWhenUsed="1"/>
-    <w:lsdException w:name="Strong" w:uiPriority="22" w:qFormat="1"/>
-    <w:lsdException w:name="Emphasis" w:uiPriority="20" w:qFormat="1"/>
-    <w:lsdException w:name="Document Map" w:semiHidden="1" w:unhideWhenUsed="1"/>
-    <w:lsdException w:name="Plain Text" w:semiHidden="1" w:unhideWhenUsed="1"/>
-    <w:lsdException w:name="E-mail Signature" w:semiHidden="1" w:unhideWhenUsed="1"/>
-    <w:lsdException w:name="HTML Top of Form" w:semiHidden="1" w:unhideWhenUsed="1"/>
-    <w:lsdException w:name="HTML Bottom of Form" w:semiHidden="1" w:unhideWhenUsed="1"/>
-    <w:lsdException w:name="Normal (Web)" w:semiHidden="1" w:unhideWhenUsed="1"/>
-    <w:lsdException w:name="HTML Acronym" w:semiHidden="1" w:unhideWhenUsed="1"/>
-    <w:lsdException w:name="HTML Address" w:semiHidden="1" w:unhideWhenUsed="1"/>
-    <w:lsdException w:name="HTML Cite" w:semiHidden="1" w:unhideWhenUsed="1"/>
-    <w:lsdException w:name="HTML Code" w:semiHidden="1" w:unhideWhenUsed="1"/>
-    <w:lsdException w:name="HTML Definition" w:semiHidden="1" w:unhideWhenUsed="1"/>
-    <w:lsdException w:name="HTML Keyboard" w:semiHidden="1" w:unhideWhenUsed="1"/>
-    <w:lsdException w:name="HTML Preformatted" w:semiHidden="1" w:unhideWhenUsed="1"/>
-    <w:lsdException w:name="HTML Sample" w:semiHidden="1" w:unhideWhenUsed="1"/>
-    <w:lsdException w:name="HTML Typewriter" w:semiHidden="1" w:unhideWhenUsed="1"/>
-    <w:lsdException w:name="HTML Variable" w:semiHidden="1" w:unhideWhenUsed="1"/>
-    <w:lsdException w:name="Normal Table" w:semiHidden="1" w:unhideWhenUsed="1"/>
-    <w:lsdException w:name="annotation subject" w:semiHidden="1" w:unhideWhenUsed="1"/>
-    <w:lsdException w:name="No List" w:semiHidden="1" w:unhideWhenUsed="1"/>
-    <w:lsdException w:name="Outline List 1" w:semiHidden="1" w:unhideWhenUsed="1"/>
-    <w:lsdException w:name="Outline List 2" w:semiHidden="1" w:unhideWhenUsed="1"/>
-    <w:lsdException w:name="Outline List 3" w:semiHidden="1" w:unhideWhenUsed="1"/>
-    <w:lsdException w:name="Table Simple 1" w:semiHidden="1" w:unhideWhenUsed="1"/>
-    <w:lsdException w:name="Table Simple 2" w:semiHidden="1" w:unhideWhenUsed="1"/>
-    <w:lsdException w:name="Table Simple 3" w:semiHidden="1" w:unhideWhenUsed="1"/>
-    <w:lsdException w:name="Table Classic 1" w:semiHidden="1" w:unhideWhenUsed="1"/>
-    <w:lsdException w:name="Table Classic 2" w:semiHidden="1" w:unhideWhenUsed="1"/>
-    <w:lsdException w:name="Table Classic 3" w:semiHidden="1" w:unhideWhenUsed="1"/>
-    <w:lsdException w:name="Table Classic 4" w:semiHidden="1" w:unhideWhenUsed="1"/>
-    <w:lsdException w:name="Table Colorful 1" w:semiHidden="1" w:unhideWhenUsed="1"/>
-    <w:lsdException w:name="Table Colorful 2" w:semiHidden="1" w:unhideWhenUsed="1"/>
-    <w:lsdException w:name="Table Colorful 3" w:semiHidden="1" w:unhideWhenUsed="1"/>
-    <w:lsdException w:name="Table Columns 1" w:semiHidden="1" w:unhideWhenUsed="1"/>
-    <w:lsdException w:name="Table Columns 2" w:semiHidden="1" w:unhideWhenUsed="1"/>
-    <w:lsdException w:name="Table Columns 3" w:semiHidden="1" w:unhideWhenUsed="1"/>
-    <w:lsdException w:name="Table Columns 4" w:semiHidden="1" w:unhideWhenUsed="1"/>
-    <w:lsdException w:name="Table Columns 5" w:semiHidden="1" w:unhideWhenUsed="1"/>
-    <w:lsdException w:name="Table Grid 1" w:semiHidden="1" w:unhideWhenUsed="1"/>
-    <w:lsdException w:name="Table Grid 2" w:semiHidden="1" w:unhideWhenUsed="1"/>
-    <w:lsdException w:name="Table Grid 3" w:semiHidden="1" w:unhideWhenUsed="1"/>
-    <w:lsdException w:name="Table Grid 4" w:semiHidden="1" w:unhideWhenUsed="1"/>
-    <w:lsdException w:name="Table Grid 5" w:semiHidden="1" w:unhideWhenUsed="1"/>
-    <w:lsdException w:name="Table Grid 6" w:semiHidden="1" w:unhideWhenUsed="1"/>
-    <w:lsdException w:name="Table Grid 7" w:semiHidden="1" w:unhideWhenUsed="1"/>
-    <w:lsdException w:name="Table Grid 8" w:semiHidden="1" w:unhideWhenUsed="1"/>
-    <w:lsdException w:name="Table List 1" w:semiHidden="1" w:unhideWhenUsed="1"/>
-    <w:lsdException w:name="Table List 2" w:semiHidden="1" w:unhideWhenUsed="1"/>
-    <w:lsdException w:name="Table List 3" w:semiHidden="1" w:unhideWhenUsed="1"/>
-    <w:lsdException w:name="Table List 4" w:semiHidden="1" w:unhideWhenUsed="1"/>
-    <w:lsdException w:name="Table List 5" w:semiHidden="1" w:unhideWhenUsed="1"/>
-    <w:lsdException w:name="Table List 6" w:semiHidden="1" w:unhideWhenUsed="1"/>
-    <w:lsdException w:name="Table List 7" w:semiHidden="1" w:unhideWhenUsed="1"/>
-    <w:lsdException w:name="Table List 8" w:semiHidden="1" w:unhideWhenUsed="1"/>
-    <w:lsdException w:name="Table 3D effects 1" w:semiHidden="1" w:unhideWhenUsed="1"/>
-    <w:lsdException w:name="Table 3D effects 2" w:semiHidden="1" w:unhideWhenUsed="1"/>
-    <w:lsdException w:name="Table 3D effects 3" w:semiHidden="1" w:unhideWhenUsed="1"/>
-    <w:lsdException w:name="Table Contemporary" w:semiHidden="1" w:unhideWhenUsed="1"/>
-    <w:lsdException w:name="Table Elegant" w:semiHidden="1" w:unhideWhenUsed="1"/>
-    <w:lsdException w:name="Table Professional" w:semiHidden="1" w:unhideWhenUsed="1"/>
-    <w:lsdException w:name="Table Subtle 1" w:semiHidden="1" w:unhideWhenUsed="1"/>
-    <w:lsdException w:name="Table Subtle 2" w:semiHidden="1" w:unhideWhenUsed="1"/>
-    <w:lsdException w:name="Table Web 1" w:semiHidden="1" w:unhideWhenUsed="1"/>
-    <w:lsdException w:name="Table Web 2" w:semiHidden="1" w:unhideWhenUsed="1"/>
-    <w:lsdException w:name="Table Web 3" w:semiHidden="1" w:unhideWhenUsed="1"/>
-    <w:lsdException w:name="Balloon Text" w:semiHidden="1" w:unhideWhenUsed="1"/>
-    <w:lsdException w:name="Table Grid" w:uiPriority="39"/>
-    <w:lsdException w:name="Table Theme" w:semiHidden="1" w:unhideWhenUsed="1"/>
-    <w:lsdException w:name="Note Level 1" w:semiHidden="1" w:unhideWhenUsed="1"/>
-    <w:lsdException w:name="Note Level 2" w:semiHidden="1" w:unhideWhenUsed="1"/>
-    <w:lsdException w:name="Note Level 3" w:semiHidden="1" w:unhideWhenUsed="1"/>
-    <w:lsdException w:name="Note Level 4" w:semiHidden="1" w:unhideWhenUsed="1"/>
-    <w:lsdException w:name="Note Level 5" w:semiHidden="1" w:unhideWhenUsed="1"/>
-    <w:lsdException w:name="Note Level 6" w:semiHidden="1" w:unhideWhenUsed="1"/>
-    <w:lsdException w:name="Note Level 7" w:semiHidden="1" w:unhideWhenUsed="1"/>
-    <w:lsdException w:name="Note Level 8" w:semiHidden="1" w:unhideWhenUsed="1"/>
-    <w:lsdException w:name="Note Level 9" w:semiHidden="1" w:unhideWhenUsed="1"/>
-    <w:lsdException w:name="Placeholder Text" w:semiHidden="1"/>
-    <w:lsdException w:name="No Spacing" w:uiPriority="1" w:qFormat="1"/>
-    <w:lsdException w:name="Light Shading" w:uiPriority="60"/>
-    <w:lsdException w:name="Light List" w:uiPriority="61"/>
-    <w:lsdException w:name="Light Grid" w:uiPriority="62"/>
-    <w:lsdException w:name="Medium Shading 1" w:uiPriority="63"/>
-    <w:lsdException w:name="Medium Shading 2" w:uiPriority="64"/>
-    <w:lsdException w:name="Medium List 1" w:uiPriority="65"/>
-    <w:lsdException w:name="Medium List 2" w:uiPriority="66"/>
-    <w:lsdException w:name="Medium Grid 1" w:uiPriority="67"/>
-    <w:lsdException w:name="Medium Grid 2" w:uiPriority="68"/>
-    <w:lsdException w:name="Medium Grid 3" w:uiPriority="69"/>
-    <w:lsdException w:name="Dark List" w:uiPriority="70"/>
-    <w:lsdException w:name="Colorful Shading" w:uiPriority="71"/>
-    <w:lsdException w:name="Colorful List" w:uiPriority="72"/>
-    <w:lsdException w:name="Colorful Grid" w:uiPriority="73"/>
-    <w:lsdException w:name="Light Shading Accent 1" w:uiPriority="60"/>
-    <w:lsdException w:name="Light List Accent 1" w:uiPriority="61"/>
-    <w:lsdException w:name="Light Grid Accent 1" w:uiPriority="62"/>
-    <w:lsdException w:name="Medium Shading 1 Accent 1" w:uiPriority="63"/>
-    <w:lsdException w:name="Medium Shading 2 Accent 1" w:uiPriority="64"/>
-    <w:lsdException w:name="Medium List 1 Accent 1" w:uiPriority="65"/>
-    <w:lsdException w:name="Revision" w:semiHidden="1"/>
-    <w:lsdException w:name="List Paragraph" w:uiPriority="34" w:qFormat="1"/>
-    <w:lsdException w:name="Quote" w:uiPriority="29" w:qFormat="1"/>
-    <w:lsdException w:name="Intense Quote" w:uiPriority="30" w:qFormat="1"/>
-    <w:lsdException w:name="Medium List 2 Accent 1" w:uiPriority="66"/>
-    <w:lsdException w:name="Medium Grid 1 Accent 1" w:uiPriority="67"/>
-    <w:lsdException w:name="Medium Grid 2 Accent 1" w:uiPriority="68"/>
-    <w:lsdException w:name="Medium Grid 3 Accent 1" w:uiPriority="69"/>
-    <w:lsdException w:name="Dark List Accent 1" w:uiPriority="70"/>
-    <w:lsdException w:name="Colorful Shading Accent 1" w:uiPriority="71"/>
-    <w:lsdException w:name="Colorful List Accent 1" w:uiPriority="72"/>
-    <w:lsdException w:name="Colorful Grid Accent 1" w:uiPriority="73"/>
-    <w:lsdException w:name="Light Shading Accent 2" w:uiPriority="60"/>
-    <w:lsdException w:name="Light List Accent 2" w:uiPriority="61"/>
-    <w:lsdException w:name="Light Grid Accent 2" w:uiPriority="62"/>
-    <w:lsdException w:name="Medium Shading 1 Accent 2" w:uiPriority="63"/>
-    <w:lsdException w:name="Medium Shading 2 Accent 2" w:uiPriority="64"/>
-    <w:lsdException w:name="Medium List 1 Accent 2" w:uiPriority="65"/>
-    <w:lsdException w:name="Medium List 2 Accent 2" w:uiPriority="66"/>
-    <w:lsdException w:name="Medium Grid 1 Accent 2" w:uiPriority="67"/>
-    <w:lsdException w:name="Medium Grid 2 Accent 2" w:uiPriority="68"/>
-    <w:lsdException w:name="Medium Grid 3 Accent 2" w:uiPriority="69"/>
-    <w:lsdException w:name="Dark List Accent 2" w:uiPriority="70"/>
-    <w:lsdException w:name="Colorful Shading Accent 2" w:uiPriority="71"/>
-    <w:lsdException w:name="Colorful List Accent 2" w:uiPriority="72"/>
-    <w:lsdException w:name="Colorful Grid Accent 2" w:uiPriority="73"/>
-    <w:lsdException w:name="Light Shading Accent 3" w:uiPriority="60"/>
-    <w:lsdException w:name="Light List Accent 3" w:uiPriority="61"/>
-    <w:lsdException w:name="Light Grid Accent 3" w:uiPriority="62"/>
-    <w:lsdException w:name="Medium Shading 1 Accent 3" w:uiPriority="63"/>
-    <w:lsdException w:name="Medium Shading 2 Accent 3" w:uiPriority="64"/>
-    <w:lsdException w:name="Medium List 1 Accent 3" w:uiPriority="65"/>
-    <w:lsdException w:name="Medium List 2 Accent 3" w:uiPriority="66"/>
-    <w:lsdException w:name="Medium Grid 1 Accent 3" w:uiPriority="67"/>
-    <w:lsdException w:name="Medium Grid 2 Accent 3" w:uiPriority="68"/>
-    <w:lsdException w:name="Medium Grid 3 Accent 3" w:uiPriority="69"/>
-    <w:lsdException w:name="Dark List Accent 3" w:uiPriority="70"/>
-    <w:lsdException w:name="Colorful Shading Accent 3" w:uiPriority="71"/>
-    <w:lsdException w:name="Colorful List Accent 3" w:uiPriority="72"/>
-    <w:lsdException w:name="Colorful Grid Accent 3" w:uiPriority="73"/>
-    <w:lsdException w:name="Light Shading Accent 4" w:uiPriority="60"/>
-    <w:lsdException w:name="Light List Accent 4" w:uiPriority="61"/>
-    <w:lsdException w:name="Light Grid Accent 4" w:uiPriority="62"/>
-    <w:lsdException w:name="Medium Shading 1 Accent 4" w:uiPriority="63"/>
-    <w:lsdException w:name="Medium Shading 2 Accent 4" w:uiPriority="64"/>
-    <w:lsdException w:name="Medium List 1 Accent 4" w:uiPriority="65"/>
-    <w:lsdException w:name="Medium List 2 Accent 4" w:uiPriority="66"/>
-    <w:lsdException w:name="Medium Grid 1 Accent 4" w:uiPriority="67"/>
-    <w:lsdException w:name="Medium Grid 2 Accent 4" w:uiPriority="68"/>
-    <w:lsdException w:name="Medium Grid 3 Accent 4" w:uiPriority="69"/>
-    <w:lsdException w:name="Dark List Accent 4" w:uiPriority="70"/>
-    <w:lsdException w:name="Colorful Shading Accent 4" w:uiPriority="71"/>
-    <w:lsdException w:name="Colorful List Accent 4" w:uiPriority="72"/>
-    <w:lsdException w:name="Colorful Grid Accent 4" w:uiPriority="73"/>
-    <w:lsdException w:name="Light Shading Accent 5" w:uiPriority="60"/>
-    <w:lsdException w:name="Light List Accent 5" w:uiPriority="61"/>
-    <w:lsdException w:name="Light Grid Accent 5" w:uiPriority="62"/>
-    <w:lsdException w:name="Medium Shading 1 Accent 5" w:uiPriority="63"/>
-    <w:lsdException w:name="Medium Shading 2 Accent 5" w:uiPriority="64"/>
-    <w:lsdException w:name="Medium List 1 Accent 5" w:uiPriority="65"/>
-    <w:lsdException w:name="Medium List 2 Accent 5" w:uiPriority="66"/>
-    <w:lsdException w:name="Medium Grid 1 Accent 5" w:uiPriority="67"/>
-    <w:lsdException w:name="Medium Grid 2 Accent 5" w:uiPriority="68"/>
-    <w:lsdException w:name="Medium Grid 3 Accent 5" w:uiPriority="69"/>
-    <w:lsdException w:name="Dark List Accent 5" w:uiPriority="70"/>
-    <w:lsdException w:name="Colorful Shading Accent 5" w:uiPriority="71"/>
-    <w:lsdException w:name="Colorful List Accent 5" w:uiPriority="72"/>
-    <w:lsdException w:name="Colorful Grid Accent 5" w:uiPriority="73"/>
-    <w:lsdException w:name="Light Shading Accent 6" w:uiPriority="60"/>
-    <w:lsdException w:name="Light List Accent 6" w:uiPriority="61"/>
-    <w:lsdException w:name="Light Grid Accent 6" w:uiPriority="62"/>
-    <w:lsdException w:name="Medium Shading 1 Accent 6" w:uiPriority="63"/>
-    <w:lsdException w:name="Medium Shading 2 Accent 6" w:uiPriority="64"/>
-    <w:lsdException w:name="Medium List 1 Accent 6" w:uiPriority="65"/>
-    <w:lsdException w:name="Medium List 2 Accent 6" w:uiPriority="66"/>
-    <w:lsdException w:name="Medium Grid 1 Accent 6" w:uiPriority="67"/>
-    <w:lsdException w:name="Medium Grid 2 Accent 6" w:uiPriority="68"/>
-    <w:lsdException w:name="Medium Grid 3 Accent 6" w:uiPriority="69"/>
-    <w:lsdException w:name="Dark List Accent 6" w:uiPriority="70"/>
-    <w:lsdException w:name="Colorful Shading Accent 6" w:uiPriority="71"/>
-    <w:lsdException w:name="Colorful List Accent 6" w:uiPriority="72"/>
-    <w:lsdException w:name="Colorful Grid Accent 6" w:uiPriority="73"/>
-    <w:lsdException w:name="Subtle Emphasis" w:uiPriority="19" w:qFormat="1"/>
-    <w:lsdException w:name="Intense Emphasis" w:uiPriority="21" w:qFormat="1"/>
-    <w:lsdException w:name="Subtle Reference" w:uiPriority="31" w:qFormat="1"/>
-    <w:lsdException w:name="Intense Reference" w:uiPriority="32" w:qFormat="1"/>
-    <w:lsdException w:name="Book Title" w:uiPriority="33" w:qFormat="1"/>
-    <w:lsdException w:name="Bibliography" w:semiHidden="1" w:uiPriority="37" w:unhideWhenUsed="1"/>
-    <w:lsdException w:name="TOC Heading" w:semiHidden="1" w:uiPriority="39" w:unhideWhenUsed="1" w:qFormat="1"/>
-    <w:lsdException w:name="Plain Table 1" w:uiPriority="41"/>
-    <w:lsdException w:name="Plain Table 2" w:uiPriority="42"/>
-    <w:lsdException w:name="Plain Table 3" w:uiPriority="43"/>
-    <w:lsdException w:name="Plain Table 4" w:uiPriority="44"/>
-    <w:lsdException w:name="Plain Table 5" w:uiPriority="45"/>
-    <w:lsdException w:name="Grid Table Light" w:uiPriority="40"/>
-    <w:lsdException w:name="Grid Table 1 Light" w:uiPriority="46"/>
-    <w:lsdException w:name="Grid Table 2" w:uiPriority="47"/>
-    <w:lsdException w:name="Grid Table 3" w:uiPriority="48"/>
-    <w:lsdException w:name="Grid Table 4" w:uiPriority="49"/>
-    <w:lsdException w:name="Grid Table 5 Dark" w:uiPriority="50"/>
-    <w:lsdException w:name="Grid Table 6 Colorful" w:uiPriority="51"/>
-    <w:lsdException w:name="Grid Table 7 Colorful" w:uiPriority="52"/>
-    <w:lsdException w:name="Grid Table 1 Light Accent 1" w:uiPriority="46"/>
-    <w:lsdException w:name="Grid Table 2 Accent 1" w:uiPriority="47"/>
-    <w:lsdException w:name="Grid Table 3 Accent 1" w:uiPriority="48"/>
-    <w:lsdException w:name="Grid Table 4 Accent 1" w:uiPriority="49"/>
-    <w:lsdException w:name="Grid Table 5 Dark Accent 1" w:uiPriority="50"/>
-    <w:lsdException w:name="Grid Table 6 Colorful Accent 1" w:uiPriority="51"/>
-    <w:lsdException w:name="Grid Table 7 Colorful Accent 1" w:uiPriority="52"/>
-    <w:lsdException w:name="Grid Table 1 Light Accent 2" w:uiPriority="46"/>
-    <w:lsdException w:name="Grid Table 2 Accent 2" w:uiPriority="47"/>
-    <w:lsdException w:name="Grid Table 3 Accent 2" w:uiPriority="48"/>
-    <w:lsdException w:name="Grid Table 4 Accent 2" w:uiPriority="49"/>
-    <w:lsdException w:name="Grid Table 5 Dark Accent 2" w:uiPriority="50"/>
-    <w:lsdException w:name="Grid Table 6 Colorful Accent 2" w:uiPriority="51"/>
-    <w:lsdException w:name="Grid Table 7 Colorful Accent 2" w:uiPriority="52"/>
-    <w:lsdException w:name="Grid Table 1 Light Accent 3" w:uiPriority="46"/>
-    <w:lsdException w:name="Grid Table 2 Accent 3" w:uiPriority="47"/>
-    <w:lsdException w:name="Grid Table 3 Accent 3" w:uiPriority="48"/>
-    <w:lsdException w:name="Grid Table 4 Accent 3" w:uiPriority="49"/>
-    <w:lsdException w:name="Grid Table 5 Dark Accent 3" w:uiPriority="50"/>
-    <w:lsdException w:name="Grid Table 6 Colorful Accent 3" w:uiPriority="51"/>
-    <w:lsdException w:name="Grid Table 7 Colorful Accent 3" w:uiPriority="52"/>
-    <w:lsdException w:name="Grid Table 1 Light Accent 4" w:uiPriority="46"/>
-    <w:lsdException w:name="Grid Table 2 Accent 4" w:uiPriority="47"/>
-    <w:lsdException w:name="Grid Table 3 Accent 4" w:uiPriority="48"/>
-    <w:lsdException w:name="Grid Table 4 Accent 4" w:uiPriority="49"/>
-    <w:lsdException w:name="Grid Table 5 Dark Accent 4" w:uiPriority="50"/>
-    <w:lsdException w:name="Grid Table 6 Colorful Accent 4" w:uiPriority="51"/>
-    <w:lsdException w:name="Grid Table 7 Colorful Accent 4" w:uiPriority="52"/>
-    <w:lsdException w:name="Grid Table 1 Light Accent 5" w:uiPriority="46"/>
-    <w:lsdException w:name="Grid Table 2 Accent 5" w:uiPriority="47"/>
-    <w:lsdException w:name="Grid Table 3 Accent 5" w:uiPriority="48"/>
-    <w:lsdException w:name="Grid Table 4 Accent 5" w:uiPriority="49"/>
-    <w:lsdException w:name="Grid Table 5 Dark Accent 5" w:uiPriority="50"/>
-    <w:lsdException w:name="Grid Table 6 Colorful Accent 5" w:uiPriority="51"/>
-    <w:lsdException w:name="Grid Table 7 Colorful Accent 5" w:uiPriority="52"/>
-    <w:lsdException w:name="Grid Table 1 Light Accent 6" w:uiPriority="46"/>
-    <w:lsdException w:name="Grid Table 2 Accent 6" w:uiPriority="47"/>
-    <w:lsdException w:name="Grid Table 3 Accent 6" w:uiPriority="48"/>
-    <w:lsdException w:name="Grid Table 4 Accent 6" w:uiPriority="49"/>
-    <w:lsdException w:name="Grid Table 5 Dark Accent 6" w:uiPriority="50"/>
-    <w:lsdException w:name="Grid Table 6 Colorful Accent 6" w:uiPriority="51"/>
-    <w:lsdException w:name="Grid Table 7 Colorful Accent 6" w:uiPriority="52"/>
-    <w:lsdException w:name="List Table 1 Light" w:uiPriority="46"/>
-    <w:lsdException w:name="List Table 2" w:uiPriority="47"/>
-    <w:lsdException w:name="List Table 3" w:uiPriority="48"/>
-    <w:lsdException w:name="List Table 4" w:uiPriority="49"/>
-    <w:lsdException w:name="List Table 5 Dark" w:uiPriority="50"/>
-    <w:lsdException w:name="List Table 6 Colorful" w:uiPriority="51"/>
-    <w:lsdException w:name="List Table 7 Colorful" w:uiPriority="52"/>
-    <w:lsdException w:name="List Table 1 Light Accent 1" w:uiPriority="46"/>
-    <w:lsdException w:name="List Table 2 Accent 1" w:uiPriority="47"/>
-    <w:lsdException w:name="List Table 3 Accent 1" w:uiPriority="48"/>
-    <w:lsdException w:name="List Table 4 Accent 1" w:uiPriority="49"/>
-    <w:lsdException w:name="List Table 5 Dark Accent 1" w:uiPriority="50"/>
-    <w:lsdException w:name="List Table 6 Colorful Accent 1" w:uiPriority="51"/>
-    <w:lsdException w:name="List Table 7 Colorful Accent 1" w:uiPriority="52"/>
-    <w:lsdException w:name="List Table 1 Light Accent 2" w:uiPriority="46"/>
-    <w:lsdException w:name="List Table 2 Accent 2" w:uiPriority="47"/>
-    <w:lsdException w:name="List Table 3 Accent 2" w:uiPriority="48"/>
-    <w:lsdException w:name="List Table 4 Accent 2" w:uiPriority="49"/>
-    <w:lsdException w:name="List Table 5 Dark Accent 2" w:uiPriority="50"/>
-    <w:lsdException w:name="List Table 6 Colorful Accent 2" w:uiPriority="51"/>
-    <w:lsdException w:name="List Table 7 Colorful Accent 2" w:uiPriority="52"/>
-    <w:lsdException w:name="List Table 1 Light Accent 3" w:uiPriority="46"/>
-    <w:lsdException w:name="List Table 2 Accent 3" w:uiPriority="47"/>
-    <w:lsdException w:name="List Table 3 Accent 3" w:uiPriority="48"/>
-    <w:lsdException w:name="List Table 4 Accent 3" w:uiPriority="49"/>
-    <w:lsdException w:name="List Table 5 Dark Accent 3" w:uiPriority="50"/>
-    <w:lsdException w:name="List Table 6 Colorful Accent 3" w:uiPriority="51"/>
-    <w:lsdException w:name="List Table 7 Colorful Accent 3" w:uiPriority="52"/>
-    <w:lsdException w:name="List Table 1 Light Accent 4" w:uiPriority="46"/>
-    <w:lsdException w:name="List Table 2 Accent 4" w:uiPriority="47"/>
-    <w:lsdException w:name="List Table 3 Accent 4" w:uiPriority="48"/>
-    <w:lsdException w:name="List Table 4 Accent 4" w:uiPriority="49"/>
-    <w:lsdException w:name="List Table 5 Dark Accent 4" w:uiPriority="50"/>
-    <w:lsdException w:name="List Table 6 Colorful Accent 4" w:uiPriority="51"/>
-    <w:lsdException w:name="List Table 7 Colorful Accent 4" w:uiPriority="52"/>
-    <w:lsdException w:name="List Table 1 Light Accent 5" w:uiPriority="46"/>
-    <w:lsdException w:name="List Table 2 Accent 5" w:uiPriority="47"/>
-    <w:lsdException w:name="List Table 3 Accent 5" w:uiPriority="48"/>
-    <w:lsdException w:name="List Table 4 Accent 5" w:uiPriority="49"/>
-    <w:lsdException w:name="List Table 5 Dark Accent 5" w:uiPriority="50"/>
-    <w:lsdException w:name="List Table 6 Colorful Accent 5" w:uiPriority="51"/>
-    <w:lsdException w:name="List Table 7 Colorful Accent 5" w:uiPriority="52"/>
-    <w:lsdException w:name="List Table 1 Light Accent 6" w:uiPriority="46"/>
-    <w:lsdException w:name="List Table 2 Accent 6" w:uiPriority="47"/>
-    <w:lsdException w:name="List Table 3 Accent 6" w:uiPriority="48"/>
-    <w:lsdException w:name="List Table 4 Accent 6" w:uiPriority="49"/>
-    <w:lsdException w:name="List Table 5 Dark Accent 6" w:uiPriority="50"/>
-    <w:lsdException w:name="List Table 6 Colorful Accent 6" w:uiPriority="51"/>
-    <w:lsdException w:name="List Table 7 Colorful Accent 6" w:uiPriority="52"/>
-    <w:lsdException w:name="Mention" w:semiHidden="1" w:unhideWhenUsed="1"/>
-    <w:lsdException w:name="Smart Hyperlink" w:semiHidden="1" w:unhideWhenUsed="1"/>
-  </w:latentStyles>
-  <w:style w:type="paragraph" w:default="1" w:styleId="Normal">
-    <w:name w:val="Normal"/>
-    <w:qFormat/>
-  </w:style>
-  <w:style w:type="character" w:default="1" w:styleId="Policepardfaut">
-    <w:name w:val="Default Paragraph Font"/>
-    <w:uiPriority w:val="1"/>
-    <w:semiHidden/>
-    <w:unhideWhenUsed/>
-  </w:style>
-  <w:style w:type="table" w:default="1" w:styleId="TableauNormal">
-    <w:name w:val="Normal Table"/>
-    <w:uiPriority w:val="99"/>
-    <w:semiHidden/>
-    <w:unhideWhenUsed/>
-    <w:tblPr>
-      <w:tblInd w:w="0" w:type="dxa"/>
-      <w:tblCellMar>
-        <w:top w:w="0" w:type="dxa"/>
-        <w:left w:w="108" w:type="dxa"/>
-        <w:bottom w:w="0" w:type="dxa"/>
-        <w:right w:w="108" w:type="dxa"/>
-      </w:tblCellMar>
-    </w:tblPr>
-  </w:style>
-  <w:style w:type="numbering" w:default="1" w:styleId="Aucuneliste">
-    <w:name w:val="No List"/>
-    <w:uiPriority w:val="99"/>
-    <w:semiHidden/>
-    <w:unhideWhenUsed/>
-  </w:style>
-  <w:style w:type="character" w:styleId="Textedelespacerserv">
-    <w:name w:val="Placeholder Text"/>
-    <w:basedOn w:val="Policepardfaut"/>
-    <w:uiPriority w:val="99"/>
-    <w:semiHidden/>
-    <w:rsid w:val="007F4368"/>
-    <w:rPr>
-      <w:color w:val="404040" w:themeColor="text1" w:themeTint="BF"/>
-    </w:rPr>
-  </w:style>
-</w:styles>
-</file>
-
-<file path=word/glossary/webSettings.xml><?xml version="1.0" encoding="utf-8"?>
-<w:webSettings xmlns:mc="http://schemas.openxmlformats.org/markup-compatibility/2006" xmlns:r="http://schemas.openxmlformats.org/officeDocument/2006/relationships" xmlns:w="http://schemas.openxmlformats.org/wordprocessingml/2006/main" xmlns:w14="http://schemas.microsoft.com/office/word/2010/wordml" xmlns:w15="http://schemas.microsoft.com/office/word/2012/wordml" mc:Ignorable="w14 w15">
-  <w:allowPNG/>
-  <w:doNotSaveAsSingleFile/>
-  <w:pixelsPerInch w:val="96"/>
-</w:webSettings>
-</file>
-
 <file path=word/theme/theme1.xml><?xml version="1.0" encoding="utf-8"?>
 <a:theme xmlns:a="http://schemas.openxmlformats.org/drawingml/2006/main" name="Office Theme">
   <a:themeElements>
@@ -6206,7 +6867,7 @@
 </file>
 
 <file path=customXml/itemProps1.xml><?xml version="1.0" encoding="utf-8"?>
-<ds:datastoreItem xmlns:ds="http://schemas.openxmlformats.org/officeDocument/2006/customXml" ds:itemID="{37671D7A-9A96-6F43-A81E-1CD205D32058}">
+<ds:datastoreItem xmlns:ds="http://schemas.openxmlformats.org/officeDocument/2006/customXml" ds:itemID="{925994CD-4404-0F4A-8CF3-A3756289CE15}">
   <ds:schemaRefs>
     <ds:schemaRef ds:uri="http://schemas.openxmlformats.org/officeDocument/2006/bibliography"/>
   </ds:schemaRefs>

</xml_diff>